<commit_message>
Changes to be committed: 	modified:   Trabalhos/Trabalho1-DanielMoraes.pdf     modified:   Trabalhos/Trabalho1.docx
</commit_message>
<xml_diff>
--- a/Trabalhos/Trabalho1.docx
+++ b/Trabalhos/Trabalho1.docx
@@ -6,6 +6,13 @@
       <w:pPr>
         <w:pStyle w:val="Ttulo1"/>
       </w:pPr>
+    </w:p>
+    <w:p/>
+    <w:p>
+      <w:pPr>
+        <w:pStyle w:val="Ttulo1"/>
+      </w:pPr>
+      <w:bookmarkStart w:id="0" w:name="_Toc3717761"/>
       <w:r>
         <w:t xml:space="preserve">Criação e configuração de máquina virtual com Linux </w:t>
       </w:r>
@@ -17,7 +24,9 @@
       <w:r>
         <w:t>.</w:t>
       </w:r>
-    </w:p>
+      <w:bookmarkEnd w:id="0"/>
+    </w:p>
+    <w:p/>
     <w:p>
       <w:r>
         <w:tab/>
@@ -25,13 +34,29 @@
       <w:r>
         <w:t xml:space="preserve">Desenvolvi o trabalho usando o meu computador pessoal e por conta de limitação de memória de disco pois, uso um </w:t>
       </w:r>
-      <w:proofErr w:type="spellStart"/>
-      <w:r>
-        <w:t>ssd</w:t>
-      </w:r>
-      <w:proofErr w:type="spellEnd"/>
-      <w:r>
-        <w:t xml:space="preserve"> de 120 GB, decidi fazer algumas adaptações no roteiro de trabalho a ser realizado.    A primeira foi para evitar a instalação de mais um aplicativo no meu computador resolvi usar o recurso de virtualização, que eu já usava, integrado ao windows 10: O </w:t>
+      <w:r>
+        <w:t>SSD</w:t>
+      </w:r>
+      <w:r>
+        <w:t xml:space="preserve"> de 120 GB, decidi fazer algumas adaptações no roteiro de trabalho a ser realizado.    A primeira foi para evitar a instalação de mais um aplicativo no meu computador</w:t>
+      </w:r>
+      <w:r>
+        <w:t xml:space="preserve">. </w:t>
+      </w:r>
+      <w:r>
+        <w:t xml:space="preserve"> </w:t>
+      </w:r>
+      <w:r>
+        <w:t>Usei</w:t>
+      </w:r>
+      <w:r>
+        <w:t xml:space="preserve"> o recurso de virtualização, que eu já us</w:t>
+      </w:r>
+      <w:r>
+        <w:t>o</w:t>
+      </w:r>
+      <w:r>
+        <w:t xml:space="preserve">, integrado ao windows 10: O </w:t>
       </w:r>
       <w:proofErr w:type="spellStart"/>
       <w:r>
@@ -46,6 +71,7 @@
           <w:id w:val="-1466880429"/>
           <w:citation/>
         </w:sdtPr>
+        <w:sdtEndPr/>
         <w:sdtContent>
           <w:r>
             <w:fldChar w:fldCharType="begin"/>
@@ -74,24 +100,414 @@
       <w:r>
         <w:t xml:space="preserve">. Também limitei o disco da maquina virtual a 15 GB, mantendo as partições de UEFI e SWAP com os tamanhos especificados no </w:t>
       </w:r>
-      <w:proofErr w:type="gramStart"/>
-      <w:r>
-        <w:t>roteiro</w:t>
-      </w:r>
-      <w:r>
-        <w:t xml:space="preserve">, </w:t>
-      </w:r>
-      <w:r>
-        <w:t xml:space="preserve"> </w:t>
-      </w:r>
-      <w:r>
-        <w:t>dividindo</w:t>
-      </w:r>
-      <w:proofErr w:type="gramEnd"/>
-      <w:r>
-        <w:t xml:space="preserve"> as partições de “root” e “home” no espaço restante na mesma proporção que o roteiro sugeri para 40 GB (55% para a home e 45 para o root).</w:t>
-      </w:r>
-    </w:p>
+      <w:r>
+        <w:t>roteiro, dividindo</w:t>
+      </w:r>
+      <w:r>
+        <w:t xml:space="preserve"> as partições de “root” e “home” no espaço restante na mesma proporção que o roteiro </w:t>
+      </w:r>
+      <w:r>
+        <w:t>sugere</w:t>
+      </w:r>
+      <w:r>
+        <w:t xml:space="preserve"> para 40 GB (55% para a home e 45 para o root).</w:t>
+      </w:r>
+    </w:p>
+    <w:p>
+      <w:bookmarkStart w:id="1" w:name="_GoBack"/>
+      <w:bookmarkEnd w:id="1"/>
+    </w:p>
+    <w:sdt>
+      <w:sdtPr>
+        <w:rPr>
+          <w:rFonts w:asciiTheme="minorHAnsi" w:eastAsiaTheme="minorEastAsia" w:hAnsiTheme="minorHAnsi" w:cstheme="minorBidi"/>
+          <w:color w:val="auto"/>
+          <w:sz w:val="22"/>
+          <w:szCs w:val="22"/>
+        </w:rPr>
+        <w:id w:val="-1321885730"/>
+        <w:docPartObj>
+          <w:docPartGallery w:val="Table of Contents"/>
+          <w:docPartUnique/>
+        </w:docPartObj>
+      </w:sdtPr>
+      <w:sdtEndPr>
+        <w:rPr>
+          <w:b/>
+          <w:bCs/>
+        </w:rPr>
+      </w:sdtEndPr>
+      <w:sdtContent>
+        <w:p>
+          <w:pPr>
+            <w:pStyle w:val="CabealhodoSumrio"/>
+          </w:pPr>
+          <w:r>
+            <w:t>Sumário</w:t>
+          </w:r>
+        </w:p>
+        <w:p>
+          <w:pPr>
+            <w:pStyle w:val="Sumrio1"/>
+            <w:tabs>
+              <w:tab w:val="right" w:leader="dot" w:pos="8494"/>
+            </w:tabs>
+            <w:rPr>
+              <w:noProof/>
+              <w:lang w:eastAsia="pt-BR"/>
+            </w:rPr>
+          </w:pPr>
+          <w:r>
+            <w:fldChar w:fldCharType="begin"/>
+          </w:r>
+          <w:r>
+            <w:instrText xml:space="preserve"> TOC \o "1-3" \h \z \u </w:instrText>
+          </w:r>
+          <w:r>
+            <w:fldChar w:fldCharType="separate"/>
+          </w:r>
+          <w:hyperlink w:anchor="_Toc3717761" w:history="1">
+            <w:r>
+              <w:rPr>
+                <w:rStyle w:val="Hyperlink"/>
+                <w:noProof/>
+              </w:rPr>
+              <w:t>Criação e configuração de máquina virtual com Linux mint.</w:t>
+            </w:r>
+            <w:r>
+              <w:rPr>
+                <w:noProof/>
+                <w:webHidden/>
+              </w:rPr>
+              <w:tab/>
+            </w:r>
+            <w:r>
+              <w:rPr>
+                <w:noProof/>
+                <w:webHidden/>
+              </w:rPr>
+              <w:fldChar w:fldCharType="begin"/>
+            </w:r>
+            <w:r>
+              <w:rPr>
+                <w:noProof/>
+                <w:webHidden/>
+              </w:rPr>
+              <w:instrText xml:space="preserve"> PAGEREF _Toc3717761 \h </w:instrText>
+            </w:r>
+            <w:r>
+              <w:rPr>
+                <w:noProof/>
+                <w:webHidden/>
+              </w:rPr>
+            </w:r>
+            <w:r>
+              <w:rPr>
+                <w:noProof/>
+                <w:webHidden/>
+              </w:rPr>
+              <w:fldChar w:fldCharType="separate"/>
+            </w:r>
+            <w:r>
+              <w:rPr>
+                <w:noProof/>
+                <w:webHidden/>
+              </w:rPr>
+              <w:t>1</w:t>
+            </w:r>
+            <w:r>
+              <w:rPr>
+                <w:noProof/>
+                <w:webHidden/>
+              </w:rPr>
+              <w:fldChar w:fldCharType="end"/>
+            </w:r>
+          </w:hyperlink>
+        </w:p>
+        <w:p>
+          <w:pPr>
+            <w:pStyle w:val="Sumrio1"/>
+            <w:tabs>
+              <w:tab w:val="right" w:leader="dot" w:pos="8494"/>
+            </w:tabs>
+            <w:rPr>
+              <w:noProof/>
+              <w:lang w:eastAsia="pt-BR"/>
+            </w:rPr>
+          </w:pPr>
+          <w:hyperlink w:anchor="_Toc3717762" w:history="1">
+            <w:r>
+              <w:rPr>
+                <w:rStyle w:val="Hyperlink"/>
+                <w:noProof/>
+              </w:rPr>
+              <w:t>1 Preparação.</w:t>
+            </w:r>
+            <w:r>
+              <w:rPr>
+                <w:noProof/>
+                <w:webHidden/>
+              </w:rPr>
+              <w:tab/>
+            </w:r>
+            <w:r>
+              <w:rPr>
+                <w:noProof/>
+                <w:webHidden/>
+              </w:rPr>
+              <w:fldChar w:fldCharType="begin"/>
+            </w:r>
+            <w:r>
+              <w:rPr>
+                <w:noProof/>
+                <w:webHidden/>
+              </w:rPr>
+              <w:instrText xml:space="preserve"> PAGEREF _Toc3717762 \h </w:instrText>
+            </w:r>
+            <w:r>
+              <w:rPr>
+                <w:noProof/>
+                <w:webHidden/>
+              </w:rPr>
+            </w:r>
+            <w:r>
+              <w:rPr>
+                <w:noProof/>
+                <w:webHidden/>
+              </w:rPr>
+              <w:fldChar w:fldCharType="separate"/>
+            </w:r>
+            <w:r>
+              <w:rPr>
+                <w:noProof/>
+                <w:webHidden/>
+              </w:rPr>
+              <w:t>2</w:t>
+            </w:r>
+            <w:r>
+              <w:rPr>
+                <w:noProof/>
+                <w:webHidden/>
+              </w:rPr>
+              <w:fldChar w:fldCharType="end"/>
+            </w:r>
+          </w:hyperlink>
+        </w:p>
+        <w:p>
+          <w:pPr>
+            <w:pStyle w:val="Sumrio1"/>
+            <w:tabs>
+              <w:tab w:val="right" w:leader="dot" w:pos="8494"/>
+            </w:tabs>
+            <w:rPr>
+              <w:noProof/>
+              <w:lang w:eastAsia="pt-BR"/>
+            </w:rPr>
+          </w:pPr>
+          <w:hyperlink w:anchor="_Toc3717763" w:history="1">
+            <w:r>
+              <w:rPr>
+                <w:rStyle w:val="Hyperlink"/>
+                <w:noProof/>
+              </w:rPr>
+              <w:t>2 Configuração do Linux.</w:t>
+            </w:r>
+            <w:r>
+              <w:rPr>
+                <w:noProof/>
+                <w:webHidden/>
+              </w:rPr>
+              <w:tab/>
+            </w:r>
+            <w:r>
+              <w:rPr>
+                <w:noProof/>
+                <w:webHidden/>
+              </w:rPr>
+              <w:fldChar w:fldCharType="begin"/>
+            </w:r>
+            <w:r>
+              <w:rPr>
+                <w:noProof/>
+                <w:webHidden/>
+              </w:rPr>
+              <w:instrText xml:space="preserve"> PAGEREF _Toc3717763 \h </w:instrText>
+            </w:r>
+            <w:r>
+              <w:rPr>
+                <w:noProof/>
+                <w:webHidden/>
+              </w:rPr>
+            </w:r>
+            <w:r>
+              <w:rPr>
+                <w:noProof/>
+                <w:webHidden/>
+              </w:rPr>
+              <w:fldChar w:fldCharType="separate"/>
+            </w:r>
+            <w:r>
+              <w:rPr>
+                <w:noProof/>
+                <w:webHidden/>
+              </w:rPr>
+              <w:t>5</w:t>
+            </w:r>
+            <w:r>
+              <w:rPr>
+                <w:noProof/>
+                <w:webHidden/>
+              </w:rPr>
+              <w:fldChar w:fldCharType="end"/>
+            </w:r>
+          </w:hyperlink>
+        </w:p>
+        <w:p>
+          <w:pPr>
+            <w:pStyle w:val="Sumrio1"/>
+            <w:tabs>
+              <w:tab w:val="right" w:leader="dot" w:pos="8494"/>
+            </w:tabs>
+            <w:rPr>
+              <w:noProof/>
+              <w:lang w:eastAsia="pt-BR"/>
+            </w:rPr>
+          </w:pPr>
+          <w:hyperlink w:anchor="_Toc3717764" w:history="1">
+            <w:r>
+              <w:rPr>
+                <w:rStyle w:val="Hyperlink"/>
+                <w:noProof/>
+              </w:rPr>
+              <w:t>3 Testes da instalação.</w:t>
+            </w:r>
+            <w:r>
+              <w:rPr>
+                <w:noProof/>
+                <w:webHidden/>
+              </w:rPr>
+              <w:tab/>
+            </w:r>
+            <w:r>
+              <w:rPr>
+                <w:noProof/>
+                <w:webHidden/>
+              </w:rPr>
+              <w:fldChar w:fldCharType="begin"/>
+            </w:r>
+            <w:r>
+              <w:rPr>
+                <w:noProof/>
+                <w:webHidden/>
+              </w:rPr>
+              <w:instrText xml:space="preserve"> PAGEREF _Toc3717764 \h </w:instrText>
+            </w:r>
+            <w:r>
+              <w:rPr>
+                <w:noProof/>
+                <w:webHidden/>
+              </w:rPr>
+            </w:r>
+            <w:r>
+              <w:rPr>
+                <w:noProof/>
+                <w:webHidden/>
+              </w:rPr>
+              <w:fldChar w:fldCharType="separate"/>
+            </w:r>
+            <w:r>
+              <w:rPr>
+                <w:noProof/>
+                <w:webHidden/>
+              </w:rPr>
+              <w:t>7</w:t>
+            </w:r>
+            <w:r>
+              <w:rPr>
+                <w:noProof/>
+                <w:webHidden/>
+              </w:rPr>
+              <w:fldChar w:fldCharType="end"/>
+            </w:r>
+          </w:hyperlink>
+        </w:p>
+        <w:p>
+          <w:pPr>
+            <w:pStyle w:val="Sumrio1"/>
+            <w:tabs>
+              <w:tab w:val="right" w:leader="dot" w:pos="8494"/>
+            </w:tabs>
+            <w:rPr>
+              <w:noProof/>
+              <w:lang w:eastAsia="pt-BR"/>
+            </w:rPr>
+          </w:pPr>
+          <w:hyperlink w:anchor="_Toc3717765" w:history="1">
+            <w:r>
+              <w:rPr>
+                <w:rStyle w:val="Hyperlink"/>
+                <w:noProof/>
+              </w:rPr>
+              <w:t>Referências</w:t>
+            </w:r>
+            <w:r>
+              <w:rPr>
+                <w:noProof/>
+                <w:webHidden/>
+              </w:rPr>
+              <w:tab/>
+            </w:r>
+            <w:r>
+              <w:rPr>
+                <w:noProof/>
+                <w:webHidden/>
+              </w:rPr>
+              <w:fldChar w:fldCharType="begin"/>
+            </w:r>
+            <w:r>
+              <w:rPr>
+                <w:noProof/>
+                <w:webHidden/>
+              </w:rPr>
+              <w:instrText xml:space="preserve"> PAGEREF _Toc3717765 \h </w:instrText>
+            </w:r>
+            <w:r>
+              <w:rPr>
+                <w:noProof/>
+                <w:webHidden/>
+              </w:rPr>
+            </w:r>
+            <w:r>
+              <w:rPr>
+                <w:noProof/>
+                <w:webHidden/>
+              </w:rPr>
+              <w:fldChar w:fldCharType="separate"/>
+            </w:r>
+            <w:r>
+              <w:rPr>
+                <w:noProof/>
+                <w:webHidden/>
+              </w:rPr>
+              <w:t>8</w:t>
+            </w:r>
+            <w:r>
+              <w:rPr>
+                <w:noProof/>
+                <w:webHidden/>
+              </w:rPr>
+              <w:fldChar w:fldCharType="end"/>
+            </w:r>
+          </w:hyperlink>
+        </w:p>
+        <w:p>
+          <w:r>
+            <w:fldChar w:fldCharType="end"/>
+          </w:r>
+        </w:p>
+      </w:sdtContent>
+    </w:sdt>
+    <w:p/>
     <w:p>
       <w:r>
         <w:br w:type="page"/>
@@ -99,33 +515,25 @@
     </w:p>
     <w:p>
       <w:pPr>
-        <w:pStyle w:val="Subttulo"/>
-        <w:numPr>
-          <w:ilvl w:val="0"/>
-          <w:numId w:val="1"/>
-        </w:numPr>
-      </w:pPr>
-      <w:r>
-        <w:lastRenderedPageBreak/>
-        <w:t>Preparação.</w:t>
-      </w:r>
-    </w:p>
-    <w:p>
+        <w:pStyle w:val="Ttulo1"/>
+      </w:pPr>
+      <w:bookmarkStart w:id="2" w:name="_Toc3717762"/>
       <w:r>
         <w:rPr>
           <w:noProof/>
         </w:rPr>
+        <w:lastRenderedPageBreak/>
         <w:drawing>
-          <wp:anchor distT="0" distB="0" distL="114300" distR="114300" simplePos="0" relativeHeight="251658240" behindDoc="0" locked="0" layoutInCell="1" allowOverlap="1">
+          <wp:anchor distT="0" distB="0" distL="114300" distR="114300" simplePos="0" relativeHeight="251658240" behindDoc="0" locked="0" layoutInCell="1" allowOverlap="1" wp14:anchorId="4E25D90B" wp14:editId="1D0449E6">
             <wp:simplePos x="0" y="0"/>
             <wp:positionH relativeFrom="column">
-              <wp:posOffset>-3810</wp:posOffset>
+              <wp:posOffset>424815</wp:posOffset>
             </wp:positionH>
             <wp:positionV relativeFrom="paragraph">
-              <wp:posOffset>3810</wp:posOffset>
+              <wp:posOffset>271780</wp:posOffset>
             </wp:positionV>
-            <wp:extent cx="5400000" cy="3034800"/>
-            <wp:effectExtent l="19050" t="19050" r="10795" b="13335"/>
+            <wp:extent cx="5399405" cy="3034665"/>
+            <wp:effectExtent l="0" t="0" r="0" b="0"/>
             <wp:wrapTopAndBottom/>
             <wp:docPr id="1" name="Imagem 1"/>
             <wp:cNvGraphicFramePr>
@@ -153,16 +561,11 @@
                   <pic:spPr>
                     <a:xfrm>
                       <a:off x="0" y="0"/>
-                      <a:ext cx="5400000" cy="3034800"/>
+                      <a:ext cx="5399405" cy="3034665"/>
                     </a:xfrm>
                     <a:prstGeom prst="rect">
                       <a:avLst/>
                     </a:prstGeom>
-                    <a:ln>
-                      <a:solidFill>
-                        <a:schemeClr val="tx1"/>
-                      </a:solidFill>
-                    </a:ln>
                   </pic:spPr>
                 </pic:pic>
               </a:graphicData>
@@ -176,7 +579,15 @@
           </wp:anchor>
         </w:drawing>
       </w:r>
-    </w:p>
+      <w:r>
+        <w:t xml:space="preserve">1 </w:t>
+      </w:r>
+      <w:r>
+        <w:t>Preparação.</w:t>
+      </w:r>
+      <w:bookmarkEnd w:id="2"/>
+    </w:p>
+    <w:p/>
     <w:p>
       <w:pPr>
         <w:pStyle w:val="PargrafodaLista"/>
@@ -201,6 +612,7 @@
           <w:id w:val="1366090714"/>
           <w:citation/>
         </w:sdtPr>
+        <w:sdtEndPr/>
         <w:sdtContent>
           <w:r>
             <w:fldChar w:fldCharType="begin"/>
@@ -238,13 +650,13 @@
           <w:noProof/>
         </w:rPr>
         <w:drawing>
-          <wp:anchor distT="0" distB="0" distL="114300" distR="114300" simplePos="0" relativeHeight="251659264" behindDoc="0" locked="0" layoutInCell="1" allowOverlap="1">
+          <wp:anchor distT="0" distB="0" distL="114300" distR="114300" simplePos="0" relativeHeight="251659264" behindDoc="0" locked="0" layoutInCell="1" allowOverlap="1" wp14:anchorId="4893BA4C" wp14:editId="665EC2DC">
             <wp:simplePos x="0" y="0"/>
             <wp:positionH relativeFrom="column">
               <wp:posOffset>453390</wp:posOffset>
             </wp:positionH>
             <wp:positionV relativeFrom="paragraph">
-              <wp:posOffset>-1270</wp:posOffset>
+              <wp:posOffset>635</wp:posOffset>
             </wp:positionV>
             <wp:extent cx="5400040" cy="3706495"/>
             <wp:effectExtent l="0" t="0" r="0" b="8255"/>
@@ -297,19 +709,926 @@
         </w:numPr>
       </w:pPr>
       <w:r>
-        <w:t>Painel de gerenciamento do Hyper-v</w:t>
-      </w:r>
-      <w:bookmarkStart w:id="0" w:name="_GoBack"/>
-      <w:bookmarkEnd w:id="0"/>
+        <w:t xml:space="preserve">Painel de gerenciamento do </w:t>
+      </w:r>
+      <w:proofErr w:type="spellStart"/>
+      <w:r>
+        <w:t>Hyper</w:t>
+      </w:r>
+      <w:proofErr w:type="spellEnd"/>
+      <w:r>
+        <w:t>-v</w:t>
+      </w:r>
+    </w:p>
+    <w:p>
+      <w:pPr>
+        <w:pStyle w:val="PargrafodaLista"/>
+      </w:pPr>
+    </w:p>
+    <w:p>
+      <w:pPr>
+        <w:pStyle w:val="PargrafodaLista"/>
+      </w:pPr>
+      <w:r>
+        <w:rPr>
+          <w:noProof/>
+        </w:rPr>
+        <w:lastRenderedPageBreak/>
+        <w:drawing>
+          <wp:anchor distT="0" distB="0" distL="114300" distR="114300" simplePos="0" relativeHeight="251660288" behindDoc="0" locked="0" layoutInCell="1" allowOverlap="1" wp14:anchorId="5C66562D" wp14:editId="5D04D789">
+            <wp:simplePos x="0" y="0"/>
+            <wp:positionH relativeFrom="column">
+              <wp:posOffset>453390</wp:posOffset>
+            </wp:positionH>
+            <wp:positionV relativeFrom="paragraph">
+              <wp:posOffset>0</wp:posOffset>
+            </wp:positionV>
+            <wp:extent cx="5400040" cy="3853815"/>
+            <wp:effectExtent l="0" t="0" r="0" b="0"/>
+            <wp:wrapTopAndBottom/>
+            <wp:docPr id="4" name="Imagem 4"/>
+            <wp:cNvGraphicFramePr>
+              <a:graphicFrameLocks xmlns:a="http://schemas.openxmlformats.org/drawingml/2006/main" noChangeAspect="1"/>
+            </wp:cNvGraphicFramePr>
+            <a:graphic xmlns:a="http://schemas.openxmlformats.org/drawingml/2006/main">
+              <a:graphicData uri="http://schemas.openxmlformats.org/drawingml/2006/picture">
+                <pic:pic xmlns:pic="http://schemas.openxmlformats.org/drawingml/2006/picture">
+                  <pic:nvPicPr>
+                    <pic:cNvPr id="4" name="Assistente de Nova Máquina Virtual 10_03_2019 19_17_59.png"/>
+                    <pic:cNvPicPr/>
+                  </pic:nvPicPr>
+                  <pic:blipFill>
+                    <a:blip r:embed="rId10">
+                      <a:extLst>
+                        <a:ext uri="{28A0092B-C50C-407E-A947-70E740481C1C}">
+                          <a14:useLocalDpi xmlns:a14="http://schemas.microsoft.com/office/drawing/2010/main" val="0"/>
+                        </a:ext>
+                      </a:extLst>
+                    </a:blip>
+                    <a:stretch>
+                      <a:fillRect/>
+                    </a:stretch>
+                  </pic:blipFill>
+                  <pic:spPr>
+                    <a:xfrm>
+                      <a:off x="0" y="0"/>
+                      <a:ext cx="5400040" cy="3853815"/>
+                    </a:xfrm>
+                    <a:prstGeom prst="rect">
+                      <a:avLst/>
+                    </a:prstGeom>
+                  </pic:spPr>
+                </pic:pic>
+              </a:graphicData>
+            </a:graphic>
+          </wp:anchor>
+        </w:drawing>
+      </w:r>
+    </w:p>
+    <w:p>
+      <w:pPr>
+        <w:pStyle w:val="PargrafodaLista"/>
+        <w:numPr>
+          <w:ilvl w:val="1"/>
+          <w:numId w:val="1"/>
+        </w:numPr>
+        <w:rPr>
+          <w:noProof/>
+        </w:rPr>
+      </w:pPr>
+      <w:r>
+        <w:rPr>
+          <w:noProof/>
+        </w:rPr>
+        <w:t>Nomiei a VM como SisEmbarcados.</w:t>
+      </w:r>
+    </w:p>
+    <w:p>
+      <w:pPr>
+        <w:pStyle w:val="PargrafodaLista"/>
+        <w:rPr>
+          <w:noProof/>
+        </w:rPr>
+      </w:pPr>
+      <w:r>
+        <w:rPr>
+          <w:noProof/>
+        </w:rPr>
+        <w:drawing>
+          <wp:anchor distT="0" distB="0" distL="114300" distR="114300" simplePos="0" relativeHeight="251661312" behindDoc="0" locked="0" layoutInCell="1" allowOverlap="1" wp14:anchorId="1DCD7EC9" wp14:editId="6F859A97">
+            <wp:simplePos x="0" y="0"/>
+            <wp:positionH relativeFrom="column">
+              <wp:posOffset>453390</wp:posOffset>
+            </wp:positionH>
+            <wp:positionV relativeFrom="paragraph">
+              <wp:posOffset>2540</wp:posOffset>
+            </wp:positionV>
+            <wp:extent cx="5400040" cy="3853815"/>
+            <wp:effectExtent l="0" t="0" r="0" b="0"/>
+            <wp:wrapTopAndBottom/>
+            <wp:docPr id="6" name="Imagem 6"/>
+            <wp:cNvGraphicFramePr>
+              <a:graphicFrameLocks xmlns:a="http://schemas.openxmlformats.org/drawingml/2006/main" noChangeAspect="1"/>
+            </wp:cNvGraphicFramePr>
+            <a:graphic xmlns:a="http://schemas.openxmlformats.org/drawingml/2006/main">
+              <a:graphicData uri="http://schemas.openxmlformats.org/drawingml/2006/picture">
+                <pic:pic xmlns:pic="http://schemas.openxmlformats.org/drawingml/2006/picture">
+                  <pic:nvPicPr>
+                    <pic:cNvPr id="6" name="Assistente de Nova Máquina Virtual 10_03_2019 19_19_28.png"/>
+                    <pic:cNvPicPr/>
+                  </pic:nvPicPr>
+                  <pic:blipFill>
+                    <a:blip r:embed="rId11">
+                      <a:extLst>
+                        <a:ext uri="{28A0092B-C50C-407E-A947-70E740481C1C}">
+                          <a14:useLocalDpi xmlns:a14="http://schemas.microsoft.com/office/drawing/2010/main" val="0"/>
+                        </a:ext>
+                      </a:extLst>
+                    </a:blip>
+                    <a:stretch>
+                      <a:fillRect/>
+                    </a:stretch>
+                  </pic:blipFill>
+                  <pic:spPr>
+                    <a:xfrm>
+                      <a:off x="0" y="0"/>
+                      <a:ext cx="5400040" cy="3853815"/>
+                    </a:xfrm>
+                    <a:prstGeom prst="rect">
+                      <a:avLst/>
+                    </a:prstGeom>
+                  </pic:spPr>
+                </pic:pic>
+              </a:graphicData>
+            </a:graphic>
+          </wp:anchor>
+        </w:drawing>
+      </w:r>
+    </w:p>
+    <w:p>
+      <w:pPr>
+        <w:pStyle w:val="PargrafodaLista"/>
+        <w:numPr>
+          <w:ilvl w:val="1"/>
+          <w:numId w:val="1"/>
+        </w:numPr>
+        <w:rPr>
+          <w:noProof/>
+        </w:rPr>
+      </w:pPr>
+      <w:r>
+        <w:rPr>
+          <w:noProof/>
+        </w:rPr>
+        <w:t>Configurei a memória.</w:t>
+      </w:r>
+    </w:p>
+    <w:p>
+      <w:pPr>
+        <w:pStyle w:val="PargrafodaLista"/>
+        <w:rPr>
+          <w:noProof/>
+        </w:rPr>
+      </w:pPr>
+      <w:r>
+        <w:rPr>
+          <w:noProof/>
+        </w:rPr>
+        <w:lastRenderedPageBreak/>
+        <w:drawing>
+          <wp:inline distT="0" distB="0" distL="0" distR="0" wp14:anchorId="73888E2F" wp14:editId="58C3A0AD">
+            <wp:extent cx="5400040" cy="3853815"/>
+            <wp:effectExtent l="0" t="0" r="0" b="0"/>
+            <wp:docPr id="8" name="Imagem 8"/>
+            <wp:cNvGraphicFramePr>
+              <a:graphicFrameLocks xmlns:a="http://schemas.openxmlformats.org/drawingml/2006/main" noChangeAspect="1"/>
+            </wp:cNvGraphicFramePr>
+            <a:graphic xmlns:a="http://schemas.openxmlformats.org/drawingml/2006/main">
+              <a:graphicData uri="http://schemas.openxmlformats.org/drawingml/2006/picture">
+                <pic:pic xmlns:pic="http://schemas.openxmlformats.org/drawingml/2006/picture">
+                  <pic:nvPicPr>
+                    <pic:cNvPr id="8" name="Assistente de Nova Máquina Virtual 10_03_2019 19_19_50.png"/>
+                    <pic:cNvPicPr/>
+                  </pic:nvPicPr>
+                  <pic:blipFill>
+                    <a:blip r:embed="rId12">
+                      <a:extLst>
+                        <a:ext uri="{28A0092B-C50C-407E-A947-70E740481C1C}">
+                          <a14:useLocalDpi xmlns:a14="http://schemas.microsoft.com/office/drawing/2010/main" val="0"/>
+                        </a:ext>
+                      </a:extLst>
+                    </a:blip>
+                    <a:stretch>
+                      <a:fillRect/>
+                    </a:stretch>
+                  </pic:blipFill>
+                  <pic:spPr>
+                    <a:xfrm>
+                      <a:off x="0" y="0"/>
+                      <a:ext cx="5400040" cy="3853815"/>
+                    </a:xfrm>
+                    <a:prstGeom prst="rect">
+                      <a:avLst/>
+                    </a:prstGeom>
+                  </pic:spPr>
+                </pic:pic>
+              </a:graphicData>
+            </a:graphic>
+          </wp:inline>
+        </w:drawing>
+      </w:r>
+    </w:p>
+    <w:p>
+      <w:pPr>
+        <w:pStyle w:val="PargrafodaLista"/>
+        <w:numPr>
+          <w:ilvl w:val="1"/>
+          <w:numId w:val="1"/>
+        </w:numPr>
+        <w:rPr>
+          <w:noProof/>
+        </w:rPr>
+      </w:pPr>
+      <w:r>
+        <w:rPr>
+          <w:noProof/>
+        </w:rPr>
+        <w:t>Configurei o disco virtual.</w:t>
+      </w:r>
+    </w:p>
+    <w:p>
+      <w:pPr>
+        <w:pStyle w:val="PargrafodaLista"/>
+        <w:rPr>
+          <w:noProof/>
+        </w:rPr>
+      </w:pPr>
+      <w:r>
+        <w:rPr>
+          <w:noProof/>
+        </w:rPr>
+        <w:drawing>
+          <wp:anchor distT="0" distB="0" distL="114300" distR="114300" simplePos="0" relativeHeight="251662336" behindDoc="0" locked="0" layoutInCell="1" allowOverlap="1" wp14:anchorId="63F7F393" wp14:editId="3A48295E">
+            <wp:simplePos x="0" y="0"/>
+            <wp:positionH relativeFrom="column">
+              <wp:posOffset>453390</wp:posOffset>
+            </wp:positionH>
+            <wp:positionV relativeFrom="paragraph">
+              <wp:posOffset>1905</wp:posOffset>
+            </wp:positionV>
+            <wp:extent cx="5400040" cy="3853815"/>
+            <wp:effectExtent l="0" t="0" r="0" b="0"/>
+            <wp:wrapTopAndBottom/>
+            <wp:docPr id="11" name="Imagem 11"/>
+            <wp:cNvGraphicFramePr>
+              <a:graphicFrameLocks xmlns:a="http://schemas.openxmlformats.org/drawingml/2006/main" noChangeAspect="1"/>
+            </wp:cNvGraphicFramePr>
+            <a:graphic xmlns:a="http://schemas.openxmlformats.org/drawingml/2006/main">
+              <a:graphicData uri="http://schemas.openxmlformats.org/drawingml/2006/picture">
+                <pic:pic xmlns:pic="http://schemas.openxmlformats.org/drawingml/2006/picture">
+                  <pic:nvPicPr>
+                    <pic:cNvPr id="11" name="Assistente de Nova Máquina Virtual 10_03_2019 19_32_45.png"/>
+                    <pic:cNvPicPr/>
+                  </pic:nvPicPr>
+                  <pic:blipFill>
+                    <a:blip r:embed="rId13">
+                      <a:extLst>
+                        <a:ext uri="{28A0092B-C50C-407E-A947-70E740481C1C}">
+                          <a14:useLocalDpi xmlns:a14="http://schemas.microsoft.com/office/drawing/2010/main" val="0"/>
+                        </a:ext>
+                      </a:extLst>
+                    </a:blip>
+                    <a:stretch>
+                      <a:fillRect/>
+                    </a:stretch>
+                  </pic:blipFill>
+                  <pic:spPr>
+                    <a:xfrm>
+                      <a:off x="0" y="0"/>
+                      <a:ext cx="5400040" cy="3853815"/>
+                    </a:xfrm>
+                    <a:prstGeom prst="rect">
+                      <a:avLst/>
+                    </a:prstGeom>
+                  </pic:spPr>
+                </pic:pic>
+              </a:graphicData>
+            </a:graphic>
+          </wp:anchor>
+        </w:drawing>
+      </w:r>
+    </w:p>
+    <w:p>
+      <w:pPr>
+        <w:pStyle w:val="PargrafodaLista"/>
+        <w:numPr>
+          <w:ilvl w:val="1"/>
+          <w:numId w:val="1"/>
+        </w:numPr>
+        <w:rPr>
+          <w:noProof/>
+        </w:rPr>
+      </w:pPr>
+      <w:r>
+        <w:rPr>
+          <w:noProof/>
+        </w:rPr>
+        <w:t>Selecionei a imagem do linux para instalar na primeira execução da VM.</w:t>
+      </w:r>
+    </w:p>
+    <w:p>
+      <w:pPr>
+        <w:pStyle w:val="PargrafodaLista"/>
+        <w:rPr>
+          <w:noProof/>
+        </w:rPr>
+      </w:pPr>
+    </w:p>
+    <w:p>
+      <w:r>
+        <w:br w:type="page"/>
+      </w:r>
+    </w:p>
+    <w:p>
+      <w:pPr>
+        <w:pStyle w:val="Ttulo1"/>
+      </w:pPr>
+      <w:bookmarkStart w:id="3" w:name="_Toc3717763"/>
+      <w:r>
+        <w:lastRenderedPageBreak/>
+        <w:t>2 Configuração do Linux.</w:t>
+      </w:r>
+      <w:bookmarkEnd w:id="3"/>
+    </w:p>
+    <w:p>
+      <w:r>
+        <w:rPr>
+          <w:noProof/>
+        </w:rPr>
+        <w:drawing>
+          <wp:inline distT="0" distB="0" distL="0" distR="0" wp14:anchorId="7D67C241" wp14:editId="10941FEB">
+            <wp:extent cx="5400040" cy="3706495"/>
+            <wp:effectExtent l="0" t="0" r="0" b="8255"/>
+            <wp:docPr id="12" name="Imagem 12"/>
+            <wp:cNvGraphicFramePr>
+              <a:graphicFrameLocks xmlns:a="http://schemas.openxmlformats.org/drawingml/2006/main" noChangeAspect="1"/>
+            </wp:cNvGraphicFramePr>
+            <a:graphic xmlns:a="http://schemas.openxmlformats.org/drawingml/2006/main">
+              <a:graphicData uri="http://schemas.openxmlformats.org/drawingml/2006/picture">
+                <pic:pic xmlns:pic="http://schemas.openxmlformats.org/drawingml/2006/picture">
+                  <pic:nvPicPr>
+                    <pic:cNvPr id="12" name="Gerenciador do Hyper-V 10_03_2019 19_23_51.png"/>
+                    <pic:cNvPicPr/>
+                  </pic:nvPicPr>
+                  <pic:blipFill>
+                    <a:blip r:embed="rId14">
+                      <a:extLst>
+                        <a:ext uri="{28A0092B-C50C-407E-A947-70E740481C1C}">
+                          <a14:useLocalDpi xmlns:a14="http://schemas.microsoft.com/office/drawing/2010/main" val="0"/>
+                        </a:ext>
+                      </a:extLst>
+                    </a:blip>
+                    <a:stretch>
+                      <a:fillRect/>
+                    </a:stretch>
+                  </pic:blipFill>
+                  <pic:spPr>
+                    <a:xfrm>
+                      <a:off x="0" y="0"/>
+                      <a:ext cx="5400040" cy="3706495"/>
+                    </a:xfrm>
+                    <a:prstGeom prst="rect">
+                      <a:avLst/>
+                    </a:prstGeom>
+                  </pic:spPr>
+                </pic:pic>
+              </a:graphicData>
+            </a:graphic>
+          </wp:inline>
+        </w:drawing>
+      </w:r>
+    </w:p>
+    <w:p>
+      <w:r>
+        <w:t>2.1</w:t>
+      </w:r>
+      <w:r>
+        <w:t xml:space="preserve"> inicia</w:t>
+      </w:r>
+      <w:r>
+        <w:t xml:space="preserve">lização da </w:t>
+      </w:r>
+      <w:proofErr w:type="spellStart"/>
+      <w:r>
+        <w:t>maquina</w:t>
+      </w:r>
+      <w:proofErr w:type="spellEnd"/>
+      <w:r>
+        <w:t xml:space="preserve"> virtual.</w:t>
+      </w:r>
+    </w:p>
+    <w:p>
+      <w:r>
+        <w:rPr>
+          <w:noProof/>
+        </w:rPr>
+        <w:drawing>
+          <wp:inline distT="0" distB="0" distL="0" distR="0" wp14:anchorId="1D9927DB" wp14:editId="179AB9DA">
+            <wp:extent cx="5400040" cy="3670300"/>
+            <wp:effectExtent l="0" t="0" r="0" b="6350"/>
+            <wp:docPr id="13" name="Imagem 13"/>
+            <wp:cNvGraphicFramePr>
+              <a:graphicFrameLocks xmlns:a="http://schemas.openxmlformats.org/drawingml/2006/main" noChangeAspect="1"/>
+            </wp:cNvGraphicFramePr>
+            <a:graphic xmlns:a="http://schemas.openxmlformats.org/drawingml/2006/main">
+              <a:graphicData uri="http://schemas.openxmlformats.org/drawingml/2006/picture">
+                <pic:pic xmlns:pic="http://schemas.openxmlformats.org/drawingml/2006/picture">
+                  <pic:nvPicPr>
+                    <pic:cNvPr id="13" name="SisEmbarcados em ZIREAEL - Conexão de Máquina Virtual 10_03_2019 19_44_27.png"/>
+                    <pic:cNvPicPr/>
+                  </pic:nvPicPr>
+                  <pic:blipFill>
+                    <a:blip r:embed="rId15">
+                      <a:extLst>
+                        <a:ext uri="{28A0092B-C50C-407E-A947-70E740481C1C}">
+                          <a14:useLocalDpi xmlns:a14="http://schemas.microsoft.com/office/drawing/2010/main" val="0"/>
+                        </a:ext>
+                      </a:extLst>
+                    </a:blip>
+                    <a:stretch>
+                      <a:fillRect/>
+                    </a:stretch>
+                  </pic:blipFill>
+                  <pic:spPr>
+                    <a:xfrm>
+                      <a:off x="0" y="0"/>
+                      <a:ext cx="5400040" cy="3670300"/>
+                    </a:xfrm>
+                    <a:prstGeom prst="rect">
+                      <a:avLst/>
+                    </a:prstGeom>
+                  </pic:spPr>
+                </pic:pic>
+              </a:graphicData>
+            </a:graphic>
+          </wp:inline>
+        </w:drawing>
+      </w:r>
+    </w:p>
+    <w:p>
+      <w:r>
+        <w:t>2.2</w:t>
+      </w:r>
+      <w:r>
+        <w:t xml:space="preserve"> Boot da imagem do Linux, selecionei a opção de </w:t>
+      </w:r>
+      <w:proofErr w:type="spellStart"/>
+      <w:r>
+        <w:t>live</w:t>
+      </w:r>
+      <w:proofErr w:type="spellEnd"/>
+      <w:r>
+        <w:t xml:space="preserve"> cd.</w:t>
+      </w:r>
+    </w:p>
+    <w:p>
+      <w:r>
+        <w:rPr>
+          <w:noProof/>
+        </w:rPr>
+        <w:lastRenderedPageBreak/>
+        <w:drawing>
+          <wp:inline distT="0" distB="0" distL="0" distR="0" wp14:anchorId="25D8AA00" wp14:editId="03FE989F">
+            <wp:extent cx="5400040" cy="4050030"/>
+            <wp:effectExtent l="0" t="0" r="0" b="7620"/>
+            <wp:docPr id="14" name="Imagem 14"/>
+            <wp:cNvGraphicFramePr>
+              <a:graphicFrameLocks xmlns:a="http://schemas.openxmlformats.org/drawingml/2006/main" noChangeAspect="1"/>
+            </wp:cNvGraphicFramePr>
+            <a:graphic xmlns:a="http://schemas.openxmlformats.org/drawingml/2006/main">
+              <a:graphicData uri="http://schemas.openxmlformats.org/drawingml/2006/picture">
+                <pic:pic xmlns:pic="http://schemas.openxmlformats.org/drawingml/2006/picture">
+                  <pic:nvPicPr>
+                    <pic:cNvPr id="14" name="Sem título3.png"/>
+                    <pic:cNvPicPr/>
+                  </pic:nvPicPr>
+                  <pic:blipFill>
+                    <a:blip r:embed="rId16">
+                      <a:extLst>
+                        <a:ext uri="{28A0092B-C50C-407E-A947-70E740481C1C}">
+                          <a14:useLocalDpi xmlns:a14="http://schemas.microsoft.com/office/drawing/2010/main" val="0"/>
+                        </a:ext>
+                      </a:extLst>
+                    </a:blip>
+                    <a:stretch>
+                      <a:fillRect/>
+                    </a:stretch>
+                  </pic:blipFill>
+                  <pic:spPr>
+                    <a:xfrm>
+                      <a:off x="0" y="0"/>
+                      <a:ext cx="5400040" cy="4050030"/>
+                    </a:xfrm>
+                    <a:prstGeom prst="rect">
+                      <a:avLst/>
+                    </a:prstGeom>
+                  </pic:spPr>
+                </pic:pic>
+              </a:graphicData>
+            </a:graphic>
+          </wp:inline>
+        </w:drawing>
+      </w:r>
+    </w:p>
+    <w:p>
+      <w:r>
+        <w:t>2.3</w:t>
+      </w:r>
+      <w:r>
+        <w:t xml:space="preserve"> Inicio da instalação do Linux.</w:t>
+      </w:r>
+    </w:p>
+    <w:p>
+      <w:r>
+        <w:rPr>
+          <w:noProof/>
+        </w:rPr>
+        <w:drawing>
+          <wp:inline distT="0" distB="0" distL="0" distR="0" wp14:anchorId="5931BE56" wp14:editId="645FDA62">
+            <wp:extent cx="5400040" cy="4050030"/>
+            <wp:effectExtent l="0" t="0" r="0" b="7620"/>
+            <wp:docPr id="15" name="Imagem 15"/>
+            <wp:cNvGraphicFramePr>
+              <a:graphicFrameLocks xmlns:a="http://schemas.openxmlformats.org/drawingml/2006/main" noChangeAspect="1"/>
+            </wp:cNvGraphicFramePr>
+            <a:graphic xmlns:a="http://schemas.openxmlformats.org/drawingml/2006/main">
+              <a:graphicData uri="http://schemas.openxmlformats.org/drawingml/2006/picture">
+                <pic:pic xmlns:pic="http://schemas.openxmlformats.org/drawingml/2006/picture">
+                  <pic:nvPicPr>
+                    <pic:cNvPr id="15" name="Sem título1.png"/>
+                    <pic:cNvPicPr/>
+                  </pic:nvPicPr>
+                  <pic:blipFill>
+                    <a:blip r:embed="rId17">
+                      <a:extLst>
+                        <a:ext uri="{28A0092B-C50C-407E-A947-70E740481C1C}">
+                          <a14:useLocalDpi xmlns:a14="http://schemas.microsoft.com/office/drawing/2010/main" val="0"/>
+                        </a:ext>
+                      </a:extLst>
+                    </a:blip>
+                    <a:stretch>
+                      <a:fillRect/>
+                    </a:stretch>
+                  </pic:blipFill>
+                  <pic:spPr>
+                    <a:xfrm>
+                      <a:off x="0" y="0"/>
+                      <a:ext cx="5400040" cy="4050030"/>
+                    </a:xfrm>
+                    <a:prstGeom prst="rect">
+                      <a:avLst/>
+                    </a:prstGeom>
+                  </pic:spPr>
+                </pic:pic>
+              </a:graphicData>
+            </a:graphic>
+          </wp:inline>
+        </w:drawing>
+      </w:r>
+    </w:p>
+    <w:p>
+      <w:r>
+        <w:t>2.</w:t>
+      </w:r>
+      <w:r>
+        <w:t xml:space="preserve">4 </w:t>
+      </w:r>
+      <w:r>
+        <w:t>Particionamento do HD.</w:t>
+      </w:r>
+    </w:p>
+    <w:p>
+      <w:r>
+        <w:rPr>
+          <w:noProof/>
+        </w:rPr>
+        <w:lastRenderedPageBreak/>
+        <w:drawing>
+          <wp:inline distT="0" distB="0" distL="0" distR="0" wp14:anchorId="4C49C614" wp14:editId="4540DD5C">
+            <wp:extent cx="5400040" cy="2362835"/>
+            <wp:effectExtent l="0" t="0" r="0" b="0"/>
+            <wp:docPr id="5" name="Imagem 5"/>
+            <wp:cNvGraphicFramePr>
+              <a:graphicFrameLocks xmlns:a="http://schemas.openxmlformats.org/drawingml/2006/main" noChangeAspect="1"/>
+            </wp:cNvGraphicFramePr>
+            <a:graphic xmlns:a="http://schemas.openxmlformats.org/drawingml/2006/main">
+              <a:graphicData uri="http://schemas.openxmlformats.org/drawingml/2006/picture">
+                <pic:pic xmlns:pic="http://schemas.openxmlformats.org/drawingml/2006/picture">
+                  <pic:nvPicPr>
+                    <pic:cNvPr id="5" name="dankas@Zireael_ ~ 13_03_2019 19_39_55.png"/>
+                    <pic:cNvPicPr/>
+                  </pic:nvPicPr>
+                  <pic:blipFill>
+                    <a:blip r:embed="rId18">
+                      <a:extLst>
+                        <a:ext uri="{28A0092B-C50C-407E-A947-70E740481C1C}">
+                          <a14:useLocalDpi xmlns:a14="http://schemas.microsoft.com/office/drawing/2010/main" val="0"/>
+                        </a:ext>
+                      </a:extLst>
+                    </a:blip>
+                    <a:stretch>
+                      <a:fillRect/>
+                    </a:stretch>
+                  </pic:blipFill>
+                  <pic:spPr>
+                    <a:xfrm>
+                      <a:off x="0" y="0"/>
+                      <a:ext cx="5400040" cy="2362835"/>
+                    </a:xfrm>
+                    <a:prstGeom prst="rect">
+                      <a:avLst/>
+                    </a:prstGeom>
+                  </pic:spPr>
+                </pic:pic>
+              </a:graphicData>
+            </a:graphic>
+          </wp:inline>
+        </w:drawing>
+      </w:r>
+    </w:p>
+    <w:p>
+      <w:r>
+        <w:t>2.5</w:t>
+      </w:r>
+      <w:r>
+        <w:t xml:space="preserve"> Update e upgrade da distribuição.</w:t>
+      </w:r>
+    </w:p>
+    <w:p>
+      <w:r>
+        <w:rPr>
+          <w:noProof/>
+        </w:rPr>
+        <w:drawing>
+          <wp:inline distT="0" distB="0" distL="0" distR="0" wp14:anchorId="6478E212" wp14:editId="0C85A99A">
+            <wp:extent cx="5400040" cy="2362835"/>
+            <wp:effectExtent l="0" t="0" r="0" b="0"/>
+            <wp:docPr id="7" name="Imagem 7"/>
+            <wp:cNvGraphicFramePr>
+              <a:graphicFrameLocks xmlns:a="http://schemas.openxmlformats.org/drawingml/2006/main" noChangeAspect="1"/>
+            </wp:cNvGraphicFramePr>
+            <a:graphic xmlns:a="http://schemas.openxmlformats.org/drawingml/2006/main">
+              <a:graphicData uri="http://schemas.openxmlformats.org/drawingml/2006/picture">
+                <pic:pic xmlns:pic="http://schemas.openxmlformats.org/drawingml/2006/picture">
+                  <pic:nvPicPr>
+                    <pic:cNvPr id="7" name="dankas@Zireael_ ~ 13_03_2019 19_40_59.png"/>
+                    <pic:cNvPicPr/>
+                  </pic:nvPicPr>
+                  <pic:blipFill>
+                    <a:blip r:embed="rId19">
+                      <a:extLst>
+                        <a:ext uri="{28A0092B-C50C-407E-A947-70E740481C1C}">
+                          <a14:useLocalDpi xmlns:a14="http://schemas.microsoft.com/office/drawing/2010/main" val="0"/>
+                        </a:ext>
+                      </a:extLst>
+                    </a:blip>
+                    <a:stretch>
+                      <a:fillRect/>
+                    </a:stretch>
+                  </pic:blipFill>
+                  <pic:spPr>
+                    <a:xfrm>
+                      <a:off x="0" y="0"/>
+                      <a:ext cx="5400040" cy="2362835"/>
+                    </a:xfrm>
+                    <a:prstGeom prst="rect">
+                      <a:avLst/>
+                    </a:prstGeom>
+                  </pic:spPr>
+                </pic:pic>
+              </a:graphicData>
+            </a:graphic>
+          </wp:inline>
+        </w:drawing>
+      </w:r>
+    </w:p>
+    <w:p>
+      <w:r>
+        <w:t>2.6</w:t>
+      </w:r>
+      <w:r>
+        <w:t xml:space="preserve"> Instalação do pacote para indicado na proposta do trabalho.</w:t>
+      </w:r>
+    </w:p>
+    <w:p>
+      <w:pPr>
+        <w:pStyle w:val="Ttulo1"/>
+      </w:pPr>
+      <w:bookmarkStart w:id="4" w:name="_Toc3717764"/>
+      <w:r>
+        <w:t xml:space="preserve">3 </w:t>
+      </w:r>
+      <w:r>
+        <w:t>Testes da instalação</w:t>
+      </w:r>
+      <w:r>
+        <w:t>.</w:t>
+      </w:r>
+      <w:bookmarkEnd w:id="4"/>
+      <w:r>
+        <w:t xml:space="preserve"> </w:t>
+      </w:r>
+    </w:p>
+    <w:p>
+      <w:r>
+        <w:rPr>
+          <w:noProof/>
+        </w:rPr>
+        <w:drawing>
+          <wp:inline distT="0" distB="0" distL="0" distR="0" wp14:anchorId="7EC84358" wp14:editId="63CC9555">
+            <wp:extent cx="5400040" cy="2362835"/>
+            <wp:effectExtent l="0" t="0" r="0" b="0"/>
+            <wp:docPr id="10" name="Imagem 10"/>
+            <wp:cNvGraphicFramePr>
+              <a:graphicFrameLocks xmlns:a="http://schemas.openxmlformats.org/drawingml/2006/main" noChangeAspect="1"/>
+            </wp:cNvGraphicFramePr>
+            <a:graphic xmlns:a="http://schemas.openxmlformats.org/drawingml/2006/main">
+              <a:graphicData uri="http://schemas.openxmlformats.org/drawingml/2006/picture">
+                <pic:pic xmlns:pic="http://schemas.openxmlformats.org/drawingml/2006/picture">
+                  <pic:nvPicPr>
+                    <pic:cNvPr id="10" name="dankas@Zireael_ ~_aula 16_03_2019 14_03_15.png"/>
+                    <pic:cNvPicPr/>
+                  </pic:nvPicPr>
+                  <pic:blipFill>
+                    <a:blip r:embed="rId20">
+                      <a:extLst>
+                        <a:ext uri="{28A0092B-C50C-407E-A947-70E740481C1C}">
+                          <a14:useLocalDpi xmlns:a14="http://schemas.microsoft.com/office/drawing/2010/main" val="0"/>
+                        </a:ext>
+                      </a:extLst>
+                    </a:blip>
+                    <a:stretch>
+                      <a:fillRect/>
+                    </a:stretch>
+                  </pic:blipFill>
+                  <pic:spPr>
+                    <a:xfrm>
+                      <a:off x="0" y="0"/>
+                      <a:ext cx="5400040" cy="2362835"/>
+                    </a:xfrm>
+                    <a:prstGeom prst="rect">
+                      <a:avLst/>
+                    </a:prstGeom>
+                  </pic:spPr>
+                </pic:pic>
+              </a:graphicData>
+            </a:graphic>
+          </wp:inline>
+        </w:drawing>
+      </w:r>
+    </w:p>
+    <w:p>
+      <w:r>
+        <w:t>3.1</w:t>
+      </w:r>
+      <w:r>
+        <w:t xml:space="preserve"> Compilação do arquivo “</w:t>
+      </w:r>
+      <w:proofErr w:type="spellStart"/>
+      <w:r>
+        <w:t>main.c</w:t>
+      </w:r>
+      <w:proofErr w:type="spellEnd"/>
+      <w:r>
+        <w:t>” gerado pela instrução “CAT”.</w:t>
+      </w:r>
+    </w:p>
+    <w:p>
+      <w:r>
+        <w:rPr>
+          <w:noProof/>
+        </w:rPr>
+        <w:lastRenderedPageBreak/>
+        <w:drawing>
+          <wp:inline distT="0" distB="0" distL="0" distR="0" wp14:anchorId="3A89BC37" wp14:editId="510657C1">
+            <wp:extent cx="5400040" cy="2362835"/>
+            <wp:effectExtent l="0" t="0" r="0" b="0"/>
+            <wp:docPr id="16" name="Imagem 16"/>
+            <wp:cNvGraphicFramePr>
+              <a:graphicFrameLocks xmlns:a="http://schemas.openxmlformats.org/drawingml/2006/main" noChangeAspect="1"/>
+            </wp:cNvGraphicFramePr>
+            <a:graphic xmlns:a="http://schemas.openxmlformats.org/drawingml/2006/main">
+              <a:graphicData uri="http://schemas.openxmlformats.org/drawingml/2006/picture">
+                <pic:pic xmlns:pic="http://schemas.openxmlformats.org/drawingml/2006/picture">
+                  <pic:nvPicPr>
+                    <pic:cNvPr id="16" name="dankas@Zireael_ ~_aula 16_03_2019 14_03_49.png"/>
+                    <pic:cNvPicPr/>
+                  </pic:nvPicPr>
+                  <pic:blipFill>
+                    <a:blip r:embed="rId21">
+                      <a:extLst>
+                        <a:ext uri="{28A0092B-C50C-407E-A947-70E740481C1C}">
+                          <a14:useLocalDpi xmlns:a14="http://schemas.microsoft.com/office/drawing/2010/main" val="0"/>
+                        </a:ext>
+                      </a:extLst>
+                    </a:blip>
+                    <a:stretch>
+                      <a:fillRect/>
+                    </a:stretch>
+                  </pic:blipFill>
+                  <pic:spPr>
+                    <a:xfrm>
+                      <a:off x="0" y="0"/>
+                      <a:ext cx="5400040" cy="2362835"/>
+                    </a:xfrm>
+                    <a:prstGeom prst="rect">
+                      <a:avLst/>
+                    </a:prstGeom>
+                  </pic:spPr>
+                </pic:pic>
+              </a:graphicData>
+            </a:graphic>
+          </wp:inline>
+        </w:drawing>
+      </w:r>
+    </w:p>
+    <w:p>
+      <w:r>
+        <w:t>3.2</w:t>
+      </w:r>
+      <w:r>
+        <w:t xml:space="preserve"> Teste do programa após ser compilado.</w:t>
+      </w:r>
+    </w:p>
+    <w:p>
+      <w:r>
+        <w:rPr>
+          <w:noProof/>
+        </w:rPr>
+        <w:drawing>
+          <wp:inline distT="0" distB="0" distL="0" distR="0" wp14:anchorId="7B6175C7" wp14:editId="64F05E5C">
+            <wp:extent cx="5400040" cy="2385060"/>
+            <wp:effectExtent l="0" t="0" r="0" b="0"/>
+            <wp:docPr id="17" name="Imagem 17"/>
+            <wp:cNvGraphicFramePr>
+              <a:graphicFrameLocks xmlns:a="http://schemas.openxmlformats.org/drawingml/2006/main" noChangeAspect="1"/>
+            </wp:cNvGraphicFramePr>
+            <a:graphic xmlns:a="http://schemas.openxmlformats.org/drawingml/2006/main">
+              <a:graphicData uri="http://schemas.openxmlformats.org/drawingml/2006/picture">
+                <pic:pic xmlns:pic="http://schemas.openxmlformats.org/drawingml/2006/picture">
+                  <pic:nvPicPr>
+                    <pic:cNvPr id="17" name="dankas@Zireael_ ~_aula 16_03_2019 14_14_22.png"/>
+                    <pic:cNvPicPr/>
+                  </pic:nvPicPr>
+                  <pic:blipFill>
+                    <a:blip r:embed="rId22">
+                      <a:extLst>
+                        <a:ext uri="{28A0092B-C50C-407E-A947-70E740481C1C}">
+                          <a14:useLocalDpi xmlns:a14="http://schemas.microsoft.com/office/drawing/2010/main" val="0"/>
+                        </a:ext>
+                      </a:extLst>
+                    </a:blip>
+                    <a:stretch>
+                      <a:fillRect/>
+                    </a:stretch>
+                  </pic:blipFill>
+                  <pic:spPr>
+                    <a:xfrm>
+                      <a:off x="0" y="0"/>
+                      <a:ext cx="5400040" cy="2385060"/>
+                    </a:xfrm>
+                    <a:prstGeom prst="rect">
+                      <a:avLst/>
+                    </a:prstGeom>
+                  </pic:spPr>
+                </pic:pic>
+              </a:graphicData>
+            </a:graphic>
+          </wp:inline>
+        </w:drawing>
+      </w:r>
+    </w:p>
+    <w:p>
+      <w:r>
+        <w:t>3.3</w:t>
+      </w:r>
+      <w:r>
+        <w:t xml:space="preserve"> Compilação do segundo código, cometi um erro de digitação.  Corrigi o erro e recompilei, testando a passagem de argumentos</w:t>
+      </w:r>
+      <w:r>
+        <w:t>.</w:t>
+      </w:r>
     </w:p>
     <w:p/>
-    <w:p>
-      <w:r>
-        <w:br w:type="page"/>
-      </w:r>
-    </w:p>
+    <w:bookmarkStart w:id="5" w:name="_Toc3717765" w:displacedByCustomXml="next"/>
     <w:sdt>
       <w:sdtPr>
+        <w:rPr>
+          <w:rFonts w:asciiTheme="minorHAnsi" w:eastAsiaTheme="minorHAnsi" w:hAnsiTheme="minorHAnsi" w:cstheme="minorBidi"/>
+          <w:color w:val="auto"/>
+          <w:sz w:val="22"/>
+          <w:szCs w:val="22"/>
+        </w:rPr>
         <w:id w:val="-1349019273"/>
         <w:docPartObj>
           <w:docPartGallery w:val="Bibliographies"/>
@@ -318,10 +1637,7 @@
       </w:sdtPr>
       <w:sdtEndPr>
         <w:rPr>
-          <w:rFonts w:asciiTheme="minorHAnsi" w:eastAsiaTheme="minorHAnsi" w:hAnsiTheme="minorHAnsi" w:cstheme="minorBidi"/>
-          <w:color w:val="auto"/>
-          <w:sz w:val="22"/>
-          <w:szCs w:val="22"/>
+          <w:rFonts w:eastAsiaTheme="minorEastAsia"/>
         </w:rPr>
       </w:sdtEndPr>
       <w:sdtContent>
@@ -332,12 +1648,14 @@
           <w:r>
             <w:t>Referências</w:t>
           </w:r>
+          <w:bookmarkEnd w:id="5"/>
         </w:p>
         <w:sdt>
           <w:sdtPr>
             <w:id w:val="-573587230"/>
             <w:bibliography/>
           </w:sdtPr>
+          <w:sdtEndPr/>
           <w:sdtContent>
             <w:p>
               <w:pPr>
@@ -504,9 +1822,12 @@
     </w:sdt>
     <w:p/>
     <w:sectPr>
+      <w:footerReference w:type="default" r:id="rId23"/>
+      <w:headerReference w:type="first" r:id="rId24"/>
       <w:pgSz w:w="11906" w:h="16838"/>
       <w:pgMar w:top="1417" w:right="1701" w:bottom="1417" w:left="1701" w:header="708" w:footer="708" w:gutter="0"/>
       <w:cols w:space="708"/>
+      <w:titlePg/>
       <w:docGrid w:linePitch="360"/>
     </w:sectPr>
   </w:body>
@@ -538,6 +1859,49 @@
 </w:endnotes>
 </file>
 
+<file path=word/footer1.xml><?xml version="1.0" encoding="utf-8"?>
+<w:ftr xmlns:wpc="http://schemas.microsoft.com/office/word/2010/wordprocessingCanvas" xmlns:cx="http://schemas.microsoft.com/office/drawing/2014/chartex" xmlns:cx1="http://schemas.microsoft.com/office/drawing/2015/9/8/chartex" xmlns:cx2="http://schemas.microsoft.com/office/drawing/2015/10/21/chartex" xmlns:cx3="http://schemas.microsoft.com/office/drawing/2016/5/9/chartex" xmlns:cx4="http://schemas.microsoft.com/office/drawing/2016/5/10/chartex" xmlns:cx5="http://schemas.microsoft.com/office/drawing/2016/5/11/chartex" xmlns:cx6="http://schemas.microsoft.com/office/drawing/2016/5/12/chartex" xmlns:cx7="http://schemas.microsoft.com/office/drawing/2016/5/13/chartex" xmlns:cx8="http://schemas.microsoft.com/office/drawing/2016/5/14/chartex" xmlns:mc="http://schemas.openxmlformats.org/markup-compatibility/2006" xmlns:aink="http://schemas.microsoft.com/office/drawing/2016/ink" xmlns:am3d="http://schemas.microsoft.com/office/drawing/2017/model3d" xmlns:o="urn:schemas-microsoft-com:office:office" xmlns:r="http://schemas.openxmlformats.org/officeDocument/2006/relationships" xmlns:m="http://schemas.openxmlformats.org/officeDocument/2006/math" xmlns:v="urn:schemas-microsoft-com:vml" xmlns:wp14="http://schemas.microsoft.com/office/word/2010/wordprocessingDrawing" xmlns:wp="http://schemas.openxmlformats.org/drawingml/2006/wordprocessingDrawing" xmlns:w10="urn:schemas-microsoft-com:office:word" xmlns:w="http://schemas.openxmlformats.org/wordprocessingml/2006/main" xmlns:w14="http://schemas.microsoft.com/office/word/2010/wordml" xmlns:w15="http://schemas.microsoft.com/office/word/2012/wordml" xmlns:w16cid="http://schemas.microsoft.com/office/word/2016/wordml/cid" xmlns:w16se="http://schemas.microsoft.com/office/word/2015/wordml/symex" xmlns:wpg="http://schemas.microsoft.com/office/word/2010/wordprocessingGroup" xmlns:wpi="http://schemas.microsoft.com/office/word/2010/wordprocessingInk" xmlns:wne="http://schemas.microsoft.com/office/word/2006/wordml" xmlns:wps="http://schemas.microsoft.com/office/word/2010/wordprocessingShape" mc:Ignorable="w14 w15 w16se w16cid wp14">
+  <w:sdt>
+    <w:sdtPr>
+      <w:id w:val="-1047219881"/>
+      <w:docPartObj>
+        <w:docPartGallery w:val="Page Numbers (Bottom of Page)"/>
+        <w:docPartUnique/>
+      </w:docPartObj>
+    </w:sdtPr>
+    <w:sdtEndPr/>
+    <w:sdtContent>
+      <w:p>
+        <w:pPr>
+          <w:pStyle w:val="Rodap"/>
+          <w:jc w:val="right"/>
+        </w:pPr>
+        <w:r>
+          <w:fldChar w:fldCharType="begin"/>
+        </w:r>
+        <w:r>
+          <w:instrText>PAGE   \* MERGEFORMAT</w:instrText>
+        </w:r>
+        <w:r>
+          <w:fldChar w:fldCharType="separate"/>
+        </w:r>
+        <w:r>
+          <w:t>2</w:t>
+        </w:r>
+        <w:r>
+          <w:fldChar w:fldCharType="end"/>
+        </w:r>
+      </w:p>
+    </w:sdtContent>
+  </w:sdt>
+  <w:p>
+    <w:pPr>
+      <w:pStyle w:val="Rodap"/>
+    </w:pPr>
+  </w:p>
+</w:ftr>
+</file>
+
 <file path=word/footnotes.xml><?xml version="1.0" encoding="utf-8"?>
 <w:footnotes xmlns:wpc="http://schemas.microsoft.com/office/word/2010/wordprocessingCanvas" xmlns:cx="http://schemas.microsoft.com/office/drawing/2014/chartex" xmlns:cx1="http://schemas.microsoft.com/office/drawing/2015/9/8/chartex" xmlns:cx2="http://schemas.microsoft.com/office/drawing/2015/10/21/chartex" xmlns:cx3="http://schemas.microsoft.com/office/drawing/2016/5/9/chartex" xmlns:cx4="http://schemas.microsoft.com/office/drawing/2016/5/10/chartex" xmlns:cx5="http://schemas.microsoft.com/office/drawing/2016/5/11/chartex" xmlns:cx6="http://schemas.microsoft.com/office/drawing/2016/5/12/chartex" xmlns:cx7="http://schemas.microsoft.com/office/drawing/2016/5/13/chartex" xmlns:cx8="http://schemas.microsoft.com/office/drawing/2016/5/14/chartex" xmlns:mc="http://schemas.openxmlformats.org/markup-compatibility/2006" xmlns:aink="http://schemas.microsoft.com/office/drawing/2016/ink" xmlns:am3d="http://schemas.microsoft.com/office/drawing/2017/model3d" xmlns:o="urn:schemas-microsoft-com:office:office" xmlns:r="http://schemas.openxmlformats.org/officeDocument/2006/relationships" xmlns:m="http://schemas.openxmlformats.org/officeDocument/2006/math" xmlns:v="urn:schemas-microsoft-com:vml" xmlns:wp14="http://schemas.microsoft.com/office/word/2010/wordprocessingDrawing" xmlns:wp="http://schemas.openxmlformats.org/drawingml/2006/wordprocessingDrawing" xmlns:w10="urn:schemas-microsoft-com:office:word" xmlns:w="http://schemas.openxmlformats.org/wordprocessingml/2006/main" xmlns:w14="http://schemas.microsoft.com/office/word/2010/wordml" xmlns:w15="http://schemas.microsoft.com/office/word/2012/wordml" xmlns:w16cid="http://schemas.microsoft.com/office/word/2016/wordml/cid" xmlns:w16se="http://schemas.microsoft.com/office/word/2015/wordml/symex" xmlns:wpg="http://schemas.microsoft.com/office/word/2010/wordprocessingGroup" xmlns:wpi="http://schemas.microsoft.com/office/word/2010/wordprocessingInk" xmlns:wne="http://schemas.microsoft.com/office/word/2006/wordml" xmlns:wps="http://schemas.microsoft.com/office/word/2010/wordprocessingShape" mc:Ignorable="w14 w15 w16se w16cid wp14">
   <w:footnote w:type="separator" w:id="-1">
@@ -561,14 +1925,196 @@
     </w:p>
   </w:footnote>
 </w:footnotes>
+</file>
+
+<file path=word/header1.xml><?xml version="1.0" encoding="utf-8"?>
+<w:hdr xmlns:wpc="http://schemas.microsoft.com/office/word/2010/wordprocessingCanvas" xmlns:cx="http://schemas.microsoft.com/office/drawing/2014/chartex" xmlns:cx1="http://schemas.microsoft.com/office/drawing/2015/9/8/chartex" xmlns:cx2="http://schemas.microsoft.com/office/drawing/2015/10/21/chartex" xmlns:cx3="http://schemas.microsoft.com/office/drawing/2016/5/9/chartex" xmlns:cx4="http://schemas.microsoft.com/office/drawing/2016/5/10/chartex" xmlns:cx5="http://schemas.microsoft.com/office/drawing/2016/5/11/chartex" xmlns:cx6="http://schemas.microsoft.com/office/drawing/2016/5/12/chartex" xmlns:cx7="http://schemas.microsoft.com/office/drawing/2016/5/13/chartex" xmlns:cx8="http://schemas.microsoft.com/office/drawing/2016/5/14/chartex" xmlns:mc="http://schemas.openxmlformats.org/markup-compatibility/2006" xmlns:aink="http://schemas.microsoft.com/office/drawing/2016/ink" xmlns:am3d="http://schemas.microsoft.com/office/drawing/2017/model3d" xmlns:o="urn:schemas-microsoft-com:office:office" xmlns:r="http://schemas.openxmlformats.org/officeDocument/2006/relationships" xmlns:m="http://schemas.openxmlformats.org/officeDocument/2006/math" xmlns:v="urn:schemas-microsoft-com:vml" xmlns:wp14="http://schemas.microsoft.com/office/word/2010/wordprocessingDrawing" xmlns:wp="http://schemas.openxmlformats.org/drawingml/2006/wordprocessingDrawing" xmlns:w10="urn:schemas-microsoft-com:office:word" xmlns:w="http://schemas.openxmlformats.org/wordprocessingml/2006/main" xmlns:w14="http://schemas.microsoft.com/office/word/2010/wordml" xmlns:w15="http://schemas.microsoft.com/office/word/2012/wordml" xmlns:w16cid="http://schemas.microsoft.com/office/word/2016/wordml/cid" xmlns:w16se="http://schemas.microsoft.com/office/word/2015/wordml/symex" xmlns:wpg="http://schemas.microsoft.com/office/word/2010/wordprocessingGroup" xmlns:wpi="http://schemas.microsoft.com/office/word/2010/wordprocessingInk" xmlns:wne="http://schemas.microsoft.com/office/word/2006/wordml" xmlns:wps="http://schemas.microsoft.com/office/word/2010/wordprocessingShape" mc:Ignorable="w14 w15 w16se w16cid wp14">
+  <w:p>
+    <w:pPr>
+      <w:pStyle w:val="Ttulo1"/>
+    </w:pPr>
+    <w:r>
+      <w:rPr>
+        <w:noProof/>
+      </w:rPr>
+      <w:drawing>
+        <wp:anchor distT="0" distB="0" distL="114300" distR="114300" simplePos="0" relativeHeight="251658240" behindDoc="0" locked="0" layoutInCell="1" allowOverlap="1" wp14:anchorId="4459C32A" wp14:editId="42A0F700">
+          <wp:simplePos x="0" y="0"/>
+          <wp:positionH relativeFrom="margin">
+            <wp:align>left</wp:align>
+          </wp:positionH>
+          <wp:positionV relativeFrom="paragraph">
+            <wp:posOffset>150495</wp:posOffset>
+          </wp:positionV>
+          <wp:extent cx="638175" cy="859790"/>
+          <wp:effectExtent l="0" t="0" r="0" b="0"/>
+          <wp:wrapSquare wrapText="right"/>
+          <wp:docPr id="3" name="Imagem 3"/>
+          <wp:cNvGraphicFramePr>
+            <a:graphicFrameLocks xmlns:a="http://schemas.openxmlformats.org/drawingml/2006/main" noChangeAspect="1"/>
+          </wp:cNvGraphicFramePr>
+          <a:graphic xmlns:a="http://schemas.openxmlformats.org/drawingml/2006/main">
+            <a:graphicData uri="http://schemas.openxmlformats.org/drawingml/2006/picture">
+              <pic:pic xmlns:pic="http://schemas.openxmlformats.org/drawingml/2006/picture">
+                <pic:nvPicPr>
+                  <pic:cNvPr id="3" name="download.png"/>
+                  <pic:cNvPicPr/>
+                </pic:nvPicPr>
+                <pic:blipFill>
+                  <a:blip r:embed="rId1">
+                    <a:extLst>
+                      <a:ext uri="{28A0092B-C50C-407E-A947-70E740481C1C}">
+                        <a14:useLocalDpi xmlns:a14="http://schemas.microsoft.com/office/drawing/2010/main" val="0"/>
+                      </a:ext>
+                    </a:extLst>
+                  </a:blip>
+                  <a:stretch>
+                    <a:fillRect/>
+                  </a:stretch>
+                </pic:blipFill>
+                <pic:spPr>
+                  <a:xfrm>
+                    <a:off x="0" y="0"/>
+                    <a:ext cx="645505" cy="870064"/>
+                  </a:xfrm>
+                  <a:prstGeom prst="rect">
+                    <a:avLst/>
+                  </a:prstGeom>
+                </pic:spPr>
+              </pic:pic>
+            </a:graphicData>
+          </a:graphic>
+          <wp14:sizeRelH relativeFrom="margin">
+            <wp14:pctWidth>0</wp14:pctWidth>
+          </wp14:sizeRelH>
+          <wp14:sizeRelV relativeFrom="margin">
+            <wp14:pctHeight>0</wp14:pctHeight>
+          </wp14:sizeRelV>
+        </wp:anchor>
+      </w:drawing>
+    </w:r>
+    <w:r>
+      <w:t>I</w:t>
+    </w:r>
+    <w:r>
+      <w:t xml:space="preserve">FSul </w:t>
+    </w:r>
+    <w:r>
+      <w:t xml:space="preserve">Campus Pelotas </w:t>
+    </w:r>
+  </w:p>
+  <w:p>
+    <w:pPr>
+      <w:pStyle w:val="Ttulo2"/>
+    </w:pPr>
+    <w:r>
+      <w:t>Curso de Engenharia Elétrica – Sistemas Embarcados</w:t>
+    </w:r>
+  </w:p>
+  <w:p>
+    <w:pPr>
+      <w:pStyle w:val="Ttulo2"/>
+    </w:pPr>
+    <w:r>
+      <w:t>Daniel Moraes</w:t>
+    </w:r>
+  </w:p>
+  <w:p/>
+</w:hdr>
 </file>
 
 <file path=word/numbering.xml><?xml version="1.0" encoding="utf-8"?>
 <w:numbering xmlns:wpc="http://schemas.microsoft.com/office/word/2010/wordprocessingCanvas" xmlns:cx="http://schemas.microsoft.com/office/drawing/2014/chartex" xmlns:cx1="http://schemas.microsoft.com/office/drawing/2015/9/8/chartex" xmlns:cx2="http://schemas.microsoft.com/office/drawing/2015/10/21/chartex" xmlns:cx3="http://schemas.microsoft.com/office/drawing/2016/5/9/chartex" xmlns:cx4="http://schemas.microsoft.com/office/drawing/2016/5/10/chartex" xmlns:cx5="http://schemas.microsoft.com/office/drawing/2016/5/11/chartex" xmlns:cx6="http://schemas.microsoft.com/office/drawing/2016/5/12/chartex" xmlns:cx7="http://schemas.microsoft.com/office/drawing/2016/5/13/chartex" xmlns:cx8="http://schemas.microsoft.com/office/drawing/2016/5/14/chartex" xmlns:mc="http://schemas.openxmlformats.org/markup-compatibility/2006" xmlns:aink="http://schemas.microsoft.com/office/drawing/2016/ink" xmlns:am3d="http://schemas.microsoft.com/office/drawing/2017/model3d" xmlns:o="urn:schemas-microsoft-com:office:office" xmlns:r="http://schemas.openxmlformats.org/officeDocument/2006/relationships" xmlns:m="http://schemas.openxmlformats.org/officeDocument/2006/math" xmlns:v="urn:schemas-microsoft-com:vml" xmlns:wp14="http://schemas.microsoft.com/office/word/2010/wordprocessingDrawing" xmlns:wp="http://schemas.openxmlformats.org/drawingml/2006/wordprocessingDrawing" xmlns:w10="urn:schemas-microsoft-com:office:word" xmlns:w="http://schemas.openxmlformats.org/wordprocessingml/2006/main" xmlns:w14="http://schemas.microsoft.com/office/word/2010/wordml" xmlns:w15="http://schemas.microsoft.com/office/word/2012/wordml" xmlns:w16cid="http://schemas.microsoft.com/office/word/2016/wordml/cid" xmlns:w16se="http://schemas.microsoft.com/office/word/2015/wordml/symex" xmlns:wpg="http://schemas.microsoft.com/office/word/2010/wordprocessingGroup" xmlns:wpi="http://schemas.microsoft.com/office/word/2010/wordprocessingInk" xmlns:wne="http://schemas.microsoft.com/office/word/2006/wordml" xmlns:wps="http://schemas.microsoft.com/office/word/2010/wordprocessingShape" mc:Ignorable="w14 w15 w16se w16cid wp14">
   <w:abstractNum w:abstractNumId="0" w15:restartNumberingAfterBreak="0">
+    <w:nsid w:val="1482775B"/>
+    <w:multiLevelType w:val="multilevel"/>
+    <w:tmpl w:val="2E2CACAC"/>
+    <w:lvl w:ilvl="0">
+      <w:start w:val="1"/>
+      <w:numFmt w:val="decimal"/>
+      <w:lvlText w:val="%1"/>
+      <w:lvlJc w:val="left"/>
+      <w:pPr>
+        <w:ind w:left="432" w:hanging="432"/>
+      </w:pPr>
+    </w:lvl>
+    <w:lvl w:ilvl="1">
+      <w:start w:val="1"/>
+      <w:numFmt w:val="decimal"/>
+      <w:lvlText w:val="%1.%2"/>
+      <w:lvlJc w:val="left"/>
+      <w:pPr>
+        <w:ind w:left="576" w:hanging="576"/>
+      </w:pPr>
+    </w:lvl>
+    <w:lvl w:ilvl="2">
+      <w:start w:val="1"/>
+      <w:numFmt w:val="decimal"/>
+      <w:lvlText w:val="%1.%2.%3"/>
+      <w:lvlJc w:val="left"/>
+      <w:pPr>
+        <w:ind w:left="720" w:hanging="720"/>
+      </w:pPr>
+    </w:lvl>
+    <w:lvl w:ilvl="3">
+      <w:start w:val="1"/>
+      <w:numFmt w:val="decimal"/>
+      <w:lvlText w:val="%1.%2.%3.%4"/>
+      <w:lvlJc w:val="left"/>
+      <w:pPr>
+        <w:ind w:left="864" w:hanging="864"/>
+      </w:pPr>
+    </w:lvl>
+    <w:lvl w:ilvl="4">
+      <w:start w:val="1"/>
+      <w:numFmt w:val="decimal"/>
+      <w:lvlText w:val="%1.%2.%3.%4.%5"/>
+      <w:lvlJc w:val="left"/>
+      <w:pPr>
+        <w:ind w:left="1008" w:hanging="1008"/>
+      </w:pPr>
+    </w:lvl>
+    <w:lvl w:ilvl="5">
+      <w:start w:val="1"/>
+      <w:numFmt w:val="decimal"/>
+      <w:lvlText w:val="%1.%2.%3.%4.%5.%6"/>
+      <w:lvlJc w:val="left"/>
+      <w:pPr>
+        <w:ind w:left="1152" w:hanging="1152"/>
+      </w:pPr>
+    </w:lvl>
+    <w:lvl w:ilvl="6">
+      <w:start w:val="1"/>
+      <w:numFmt w:val="decimal"/>
+      <w:lvlText w:val="%1.%2.%3.%4.%5.%6.%7"/>
+      <w:lvlJc w:val="left"/>
+      <w:pPr>
+        <w:ind w:left="1296" w:hanging="1296"/>
+      </w:pPr>
+    </w:lvl>
+    <w:lvl w:ilvl="7">
+      <w:start w:val="1"/>
+      <w:numFmt w:val="decimal"/>
+      <w:lvlText w:val="%1.%2.%3.%4.%5.%6.%7.%8"/>
+      <w:lvlJc w:val="left"/>
+      <w:pPr>
+        <w:ind w:left="1440" w:hanging="1440"/>
+      </w:pPr>
+    </w:lvl>
+    <w:lvl w:ilvl="8">
+      <w:start w:val="1"/>
+      <w:numFmt w:val="decimal"/>
+      <w:lvlText w:val="%1.%2.%3.%4.%5.%6.%7.%8.%9"/>
+      <w:lvlJc w:val="left"/>
+      <w:pPr>
+        <w:ind w:left="1584" w:hanging="1584"/>
+      </w:pPr>
+    </w:lvl>
+  </w:abstractNum>
+  <w:abstractNum w:abstractNumId="1" w15:restartNumberingAfterBreak="0">
     <w:nsid w:val="445A6FB0"/>
     <w:multiLevelType w:val="multilevel"/>
-    <w:tmpl w:val="BDAE5ABA"/>
+    <w:tmpl w:val="FDEE5D84"/>
     <w:lvl w:ilvl="0">
       <w:start w:val="1"/>
       <w:numFmt w:val="decimal"/>
@@ -687,6 +2233,36 @@
     </w:lvl>
   </w:abstractNum>
   <w:num w:numId="1">
+    <w:abstractNumId w:val="1"/>
+  </w:num>
+  <w:num w:numId="2">
+    <w:abstractNumId w:val="0"/>
+  </w:num>
+  <w:num w:numId="3">
+    <w:abstractNumId w:val="0"/>
+  </w:num>
+  <w:num w:numId="4">
+    <w:abstractNumId w:val="0"/>
+  </w:num>
+  <w:num w:numId="5">
+    <w:abstractNumId w:val="0"/>
+  </w:num>
+  <w:num w:numId="6">
+    <w:abstractNumId w:val="0"/>
+  </w:num>
+  <w:num w:numId="7">
+    <w:abstractNumId w:val="0"/>
+  </w:num>
+  <w:num w:numId="8">
+    <w:abstractNumId w:val="0"/>
+  </w:num>
+  <w:num w:numId="9">
+    <w:abstractNumId w:val="0"/>
+  </w:num>
+  <w:num w:numId="10">
+    <w:abstractNumId w:val="0"/>
+  </w:num>
+  <w:num w:numId="11">
     <w:abstractNumId w:val="0"/>
   </w:num>
 </w:numbering>
@@ -697,7 +2273,7 @@
   <w:docDefaults>
     <w:rPrDefault>
       <w:rPr>
-        <w:rFonts w:asciiTheme="minorHAnsi" w:eastAsiaTheme="minorHAnsi" w:hAnsiTheme="minorHAnsi" w:cstheme="minorBidi"/>
+        <w:rFonts w:asciiTheme="minorHAnsi" w:eastAsiaTheme="minorEastAsia" w:hAnsiTheme="minorHAnsi" w:cstheme="minorBidi"/>
         <w:sz w:val="22"/>
         <w:szCs w:val="22"/>
         <w:lang w:val="pt-BR" w:eastAsia="en-US" w:bidi="ar-SA"/>
@@ -1089,6 +2665,7 @@
   <w:style w:type="paragraph" w:default="1" w:styleId="Normal">
     <w:name w:val="Normal"/>
     <w:qFormat/>
+    <w:rsid w:val="00584518"/>
   </w:style>
   <w:style w:type="paragraph" w:styleId="Ttulo1">
     <w:name w:val="heading 1"/>
@@ -1097,7 +2674,7 @@
     <w:link w:val="Ttulo1Char"/>
     <w:uiPriority w:val="9"/>
     <w:qFormat/>
-    <w:rsid w:val="005526F0"/>
+    <w:rsid w:val="00584518"/>
     <w:pPr>
       <w:keepNext/>
       <w:keepLines/>
@@ -1106,9 +2683,188 @@
     </w:pPr>
     <w:rPr>
       <w:rFonts w:asciiTheme="majorHAnsi" w:eastAsiaTheme="majorEastAsia" w:hAnsiTheme="majorHAnsi" w:cstheme="majorBidi"/>
-      <w:color w:val="2F5496" w:themeColor="accent1" w:themeShade="BF"/>
+      <w:color w:val="262626" w:themeColor="text1" w:themeTint="D9"/>
       <w:sz w:val="32"/>
       <w:szCs w:val="32"/>
+    </w:rPr>
+  </w:style>
+  <w:style w:type="paragraph" w:styleId="Ttulo2">
+    <w:name w:val="heading 2"/>
+    <w:basedOn w:val="Normal"/>
+    <w:next w:val="Normal"/>
+    <w:link w:val="Ttulo2Char"/>
+    <w:uiPriority w:val="9"/>
+    <w:unhideWhenUsed/>
+    <w:qFormat/>
+    <w:rsid w:val="00584518"/>
+    <w:pPr>
+      <w:keepNext/>
+      <w:keepLines/>
+      <w:spacing w:before="40" w:after="0"/>
+      <w:outlineLvl w:val="1"/>
+    </w:pPr>
+    <w:rPr>
+      <w:rFonts w:asciiTheme="majorHAnsi" w:eastAsiaTheme="majorEastAsia" w:hAnsiTheme="majorHAnsi" w:cstheme="majorBidi"/>
+      <w:color w:val="262626" w:themeColor="text1" w:themeTint="D9"/>
+      <w:sz w:val="28"/>
+      <w:szCs w:val="28"/>
+    </w:rPr>
+  </w:style>
+  <w:style w:type="paragraph" w:styleId="Ttulo3">
+    <w:name w:val="heading 3"/>
+    <w:basedOn w:val="Normal"/>
+    <w:next w:val="Normal"/>
+    <w:link w:val="Ttulo3Char"/>
+    <w:uiPriority w:val="9"/>
+    <w:semiHidden/>
+    <w:unhideWhenUsed/>
+    <w:qFormat/>
+    <w:rsid w:val="00584518"/>
+    <w:pPr>
+      <w:keepNext/>
+      <w:keepLines/>
+      <w:spacing w:before="40" w:after="0"/>
+      <w:outlineLvl w:val="2"/>
+    </w:pPr>
+    <w:rPr>
+      <w:rFonts w:asciiTheme="majorHAnsi" w:eastAsiaTheme="majorEastAsia" w:hAnsiTheme="majorHAnsi" w:cstheme="majorBidi"/>
+      <w:color w:val="0D0D0D" w:themeColor="text1" w:themeTint="F2"/>
+      <w:sz w:val="24"/>
+      <w:szCs w:val="24"/>
+    </w:rPr>
+  </w:style>
+  <w:style w:type="paragraph" w:styleId="Ttulo4">
+    <w:name w:val="heading 4"/>
+    <w:basedOn w:val="Normal"/>
+    <w:next w:val="Normal"/>
+    <w:link w:val="Ttulo4Char"/>
+    <w:uiPriority w:val="9"/>
+    <w:semiHidden/>
+    <w:unhideWhenUsed/>
+    <w:qFormat/>
+    <w:rsid w:val="00584518"/>
+    <w:pPr>
+      <w:keepNext/>
+      <w:keepLines/>
+      <w:spacing w:before="40" w:after="0"/>
+      <w:outlineLvl w:val="3"/>
+    </w:pPr>
+    <w:rPr>
+      <w:rFonts w:asciiTheme="majorHAnsi" w:eastAsiaTheme="majorEastAsia" w:hAnsiTheme="majorHAnsi" w:cstheme="majorBidi"/>
+      <w:i/>
+      <w:iCs/>
+      <w:color w:val="404040" w:themeColor="text1" w:themeTint="BF"/>
+    </w:rPr>
+  </w:style>
+  <w:style w:type="paragraph" w:styleId="Ttulo5">
+    <w:name w:val="heading 5"/>
+    <w:basedOn w:val="Normal"/>
+    <w:next w:val="Normal"/>
+    <w:link w:val="Ttulo5Char"/>
+    <w:uiPriority w:val="9"/>
+    <w:semiHidden/>
+    <w:unhideWhenUsed/>
+    <w:qFormat/>
+    <w:rsid w:val="00584518"/>
+    <w:pPr>
+      <w:keepNext/>
+      <w:keepLines/>
+      <w:spacing w:before="40" w:after="0"/>
+      <w:outlineLvl w:val="4"/>
+    </w:pPr>
+    <w:rPr>
+      <w:rFonts w:asciiTheme="majorHAnsi" w:eastAsiaTheme="majorEastAsia" w:hAnsiTheme="majorHAnsi" w:cstheme="majorBidi"/>
+      <w:color w:val="404040" w:themeColor="text1" w:themeTint="BF"/>
+    </w:rPr>
+  </w:style>
+  <w:style w:type="paragraph" w:styleId="Ttulo6">
+    <w:name w:val="heading 6"/>
+    <w:basedOn w:val="Normal"/>
+    <w:next w:val="Normal"/>
+    <w:link w:val="Ttulo6Char"/>
+    <w:uiPriority w:val="9"/>
+    <w:semiHidden/>
+    <w:unhideWhenUsed/>
+    <w:qFormat/>
+    <w:rsid w:val="00584518"/>
+    <w:pPr>
+      <w:keepNext/>
+      <w:keepLines/>
+      <w:spacing w:before="40" w:after="0"/>
+      <w:outlineLvl w:val="5"/>
+    </w:pPr>
+    <w:rPr>
+      <w:rFonts w:asciiTheme="majorHAnsi" w:eastAsiaTheme="majorEastAsia" w:hAnsiTheme="majorHAnsi" w:cstheme="majorBidi"/>
+    </w:rPr>
+  </w:style>
+  <w:style w:type="paragraph" w:styleId="Ttulo7">
+    <w:name w:val="heading 7"/>
+    <w:basedOn w:val="Normal"/>
+    <w:next w:val="Normal"/>
+    <w:link w:val="Ttulo7Char"/>
+    <w:uiPriority w:val="9"/>
+    <w:semiHidden/>
+    <w:unhideWhenUsed/>
+    <w:qFormat/>
+    <w:rsid w:val="00584518"/>
+    <w:pPr>
+      <w:keepNext/>
+      <w:keepLines/>
+      <w:spacing w:before="40" w:after="0"/>
+      <w:outlineLvl w:val="6"/>
+    </w:pPr>
+    <w:rPr>
+      <w:rFonts w:asciiTheme="majorHAnsi" w:eastAsiaTheme="majorEastAsia" w:hAnsiTheme="majorHAnsi" w:cstheme="majorBidi"/>
+      <w:i/>
+      <w:iCs/>
+    </w:rPr>
+  </w:style>
+  <w:style w:type="paragraph" w:styleId="Ttulo8">
+    <w:name w:val="heading 8"/>
+    <w:basedOn w:val="Normal"/>
+    <w:next w:val="Normal"/>
+    <w:link w:val="Ttulo8Char"/>
+    <w:uiPriority w:val="9"/>
+    <w:semiHidden/>
+    <w:unhideWhenUsed/>
+    <w:qFormat/>
+    <w:rsid w:val="00584518"/>
+    <w:pPr>
+      <w:keepNext/>
+      <w:keepLines/>
+      <w:spacing w:before="40" w:after="0"/>
+      <w:outlineLvl w:val="7"/>
+    </w:pPr>
+    <w:rPr>
+      <w:rFonts w:asciiTheme="majorHAnsi" w:eastAsiaTheme="majorEastAsia" w:hAnsiTheme="majorHAnsi" w:cstheme="majorBidi"/>
+      <w:color w:val="262626" w:themeColor="text1" w:themeTint="D9"/>
+      <w:sz w:val="21"/>
+      <w:szCs w:val="21"/>
+    </w:rPr>
+  </w:style>
+  <w:style w:type="paragraph" w:styleId="Ttulo9">
+    <w:name w:val="heading 9"/>
+    <w:basedOn w:val="Normal"/>
+    <w:next w:val="Normal"/>
+    <w:link w:val="Ttulo9Char"/>
+    <w:uiPriority w:val="9"/>
+    <w:semiHidden/>
+    <w:unhideWhenUsed/>
+    <w:qFormat/>
+    <w:rsid w:val="00584518"/>
+    <w:pPr>
+      <w:keepNext/>
+      <w:keepLines/>
+      <w:spacing w:before="40" w:after="0"/>
+      <w:outlineLvl w:val="8"/>
+    </w:pPr>
+    <w:rPr>
+      <w:rFonts w:asciiTheme="majorHAnsi" w:eastAsiaTheme="majorEastAsia" w:hAnsiTheme="majorHAnsi" w:cstheme="majorBidi"/>
+      <w:i/>
+      <w:iCs/>
+      <w:color w:val="262626" w:themeColor="text1" w:themeTint="D9"/>
+      <w:sz w:val="21"/>
+      <w:szCs w:val="21"/>
     </w:rPr>
   </w:style>
   <w:style w:type="character" w:default="1" w:styleId="Fontepargpadro">
@@ -1143,10 +2899,10 @@
     <w:basedOn w:val="Fontepargpadro"/>
     <w:link w:val="Ttulo1"/>
     <w:uiPriority w:val="9"/>
-    <w:rsid w:val="005526F0"/>
+    <w:rsid w:val="00584518"/>
     <w:rPr>
       <w:rFonts w:asciiTheme="majorHAnsi" w:eastAsiaTheme="majorEastAsia" w:hAnsiTheme="majorHAnsi" w:cstheme="majorBidi"/>
-      <w:color w:val="2F5496" w:themeColor="accent1" w:themeShade="BF"/>
+      <w:color w:val="262626" w:themeColor="text1" w:themeTint="D9"/>
       <w:sz w:val="32"/>
       <w:szCs w:val="32"/>
     </w:rPr>
@@ -1158,14 +2914,13 @@
     <w:link w:val="SubttuloChar"/>
     <w:uiPriority w:val="11"/>
     <w:qFormat/>
-    <w:rsid w:val="0098374B"/>
+    <w:rsid w:val="00584518"/>
     <w:pPr>
       <w:numPr>
         <w:ilvl w:val="1"/>
       </w:numPr>
     </w:pPr>
     <w:rPr>
-      <w:rFonts w:eastAsiaTheme="minorEastAsia"/>
       <w:color w:val="5A5A5A" w:themeColor="text1" w:themeTint="A5"/>
       <w:spacing w:val="15"/>
     </w:rPr>
@@ -1175,9 +2930,8 @@
     <w:basedOn w:val="Fontepargpadro"/>
     <w:link w:val="Subttulo"/>
     <w:uiPriority w:val="11"/>
-    <w:rsid w:val="0098374B"/>
-    <w:rPr>
-      <w:rFonts w:eastAsiaTheme="minorEastAsia"/>
+    <w:rsid w:val="00584518"/>
+    <w:rPr>
       <w:color w:val="5A5A5A" w:themeColor="text1" w:themeTint="A5"/>
       <w:spacing w:val="15"/>
     </w:rPr>
@@ -1217,10 +2971,10 @@
     <w:basedOn w:val="Fontepargpadro"/>
     <w:uiPriority w:val="31"/>
     <w:qFormat/>
-    <w:rsid w:val="0098374B"/>
+    <w:rsid w:val="00584518"/>
     <w:rPr>
       <w:smallCaps/>
-      <w:color w:val="5A5A5A" w:themeColor="text1" w:themeTint="A5"/>
+      <w:color w:val="404040" w:themeColor="text1" w:themeTint="BF"/>
     </w:rPr>
   </w:style>
   <w:style w:type="paragraph" w:styleId="CabealhodoSumrio">
@@ -1230,13 +2984,10 @@
     <w:uiPriority w:val="39"/>
     <w:unhideWhenUsed/>
     <w:qFormat/>
-    <w:rsid w:val="002A5DC0"/>
+    <w:rsid w:val="00584518"/>
     <w:pPr>
       <w:outlineLvl w:val="9"/>
     </w:pPr>
-    <w:rPr>
-      <w:lang w:eastAsia="pt-BR"/>
-    </w:rPr>
   </w:style>
   <w:style w:type="paragraph" w:styleId="Sumrio1">
     <w:name w:val="toc 1"/>
@@ -1266,7 +3017,7 @@
     <w:basedOn w:val="Normal"/>
     <w:uiPriority w:val="34"/>
     <w:qFormat/>
-    <w:rsid w:val="002A5DC0"/>
+    <w:rsid w:val="00584518"/>
     <w:pPr>
       <w:ind w:left="720"/>
       <w:contextualSpacing/>
@@ -1318,6 +3069,395 @@
     <w:uiPriority w:val="37"/>
     <w:unhideWhenUsed/>
     <w:rsid w:val="002A5DC0"/>
+  </w:style>
+  <w:style w:type="paragraph" w:styleId="Cabealho">
+    <w:name w:val="header"/>
+    <w:basedOn w:val="Normal"/>
+    <w:link w:val="CabealhoChar"/>
+    <w:uiPriority w:val="99"/>
+    <w:unhideWhenUsed/>
+    <w:rsid w:val="00FC0310"/>
+    <w:pPr>
+      <w:tabs>
+        <w:tab w:val="center" w:pos="4252"/>
+        <w:tab w:val="right" w:pos="8504"/>
+      </w:tabs>
+      <w:spacing w:after="0" w:line="240" w:lineRule="auto"/>
+    </w:pPr>
+  </w:style>
+  <w:style w:type="character" w:customStyle="1" w:styleId="CabealhoChar">
+    <w:name w:val="Cabeçalho Char"/>
+    <w:basedOn w:val="Fontepargpadro"/>
+    <w:link w:val="Cabealho"/>
+    <w:uiPriority w:val="99"/>
+    <w:rsid w:val="00FC0310"/>
+  </w:style>
+  <w:style w:type="paragraph" w:styleId="Rodap">
+    <w:name w:val="footer"/>
+    <w:basedOn w:val="Normal"/>
+    <w:link w:val="RodapChar"/>
+    <w:uiPriority w:val="99"/>
+    <w:unhideWhenUsed/>
+    <w:rsid w:val="00FC0310"/>
+    <w:pPr>
+      <w:tabs>
+        <w:tab w:val="center" w:pos="4252"/>
+        <w:tab w:val="right" w:pos="8504"/>
+      </w:tabs>
+      <w:spacing w:after="0" w:line="240" w:lineRule="auto"/>
+    </w:pPr>
+  </w:style>
+  <w:style w:type="character" w:customStyle="1" w:styleId="RodapChar">
+    <w:name w:val="Rodapé Char"/>
+    <w:basedOn w:val="Fontepargpadro"/>
+    <w:link w:val="Rodap"/>
+    <w:uiPriority w:val="99"/>
+    <w:rsid w:val="00FC0310"/>
+  </w:style>
+  <w:style w:type="character" w:customStyle="1" w:styleId="Ttulo2Char">
+    <w:name w:val="Título 2 Char"/>
+    <w:basedOn w:val="Fontepargpadro"/>
+    <w:link w:val="Ttulo2"/>
+    <w:uiPriority w:val="9"/>
+    <w:rsid w:val="00584518"/>
+    <w:rPr>
+      <w:rFonts w:asciiTheme="majorHAnsi" w:eastAsiaTheme="majorEastAsia" w:hAnsiTheme="majorHAnsi" w:cstheme="majorBidi"/>
+      <w:color w:val="262626" w:themeColor="text1" w:themeTint="D9"/>
+      <w:sz w:val="28"/>
+      <w:szCs w:val="28"/>
+    </w:rPr>
+  </w:style>
+  <w:style w:type="character" w:customStyle="1" w:styleId="Ttulo3Char">
+    <w:name w:val="Título 3 Char"/>
+    <w:basedOn w:val="Fontepargpadro"/>
+    <w:link w:val="Ttulo3"/>
+    <w:uiPriority w:val="9"/>
+    <w:semiHidden/>
+    <w:rsid w:val="00584518"/>
+    <w:rPr>
+      <w:rFonts w:asciiTheme="majorHAnsi" w:eastAsiaTheme="majorEastAsia" w:hAnsiTheme="majorHAnsi" w:cstheme="majorBidi"/>
+      <w:color w:val="0D0D0D" w:themeColor="text1" w:themeTint="F2"/>
+      <w:sz w:val="24"/>
+      <w:szCs w:val="24"/>
+    </w:rPr>
+  </w:style>
+  <w:style w:type="character" w:customStyle="1" w:styleId="Ttulo4Char">
+    <w:name w:val="Título 4 Char"/>
+    <w:basedOn w:val="Fontepargpadro"/>
+    <w:link w:val="Ttulo4"/>
+    <w:uiPriority w:val="9"/>
+    <w:semiHidden/>
+    <w:rsid w:val="00584518"/>
+    <w:rPr>
+      <w:rFonts w:asciiTheme="majorHAnsi" w:eastAsiaTheme="majorEastAsia" w:hAnsiTheme="majorHAnsi" w:cstheme="majorBidi"/>
+      <w:i/>
+      <w:iCs/>
+      <w:color w:val="404040" w:themeColor="text1" w:themeTint="BF"/>
+    </w:rPr>
+  </w:style>
+  <w:style w:type="character" w:customStyle="1" w:styleId="Ttulo5Char">
+    <w:name w:val="Título 5 Char"/>
+    <w:basedOn w:val="Fontepargpadro"/>
+    <w:link w:val="Ttulo5"/>
+    <w:uiPriority w:val="9"/>
+    <w:semiHidden/>
+    <w:rsid w:val="00584518"/>
+    <w:rPr>
+      <w:rFonts w:asciiTheme="majorHAnsi" w:eastAsiaTheme="majorEastAsia" w:hAnsiTheme="majorHAnsi" w:cstheme="majorBidi"/>
+      <w:color w:val="404040" w:themeColor="text1" w:themeTint="BF"/>
+    </w:rPr>
+  </w:style>
+  <w:style w:type="character" w:customStyle="1" w:styleId="Ttulo6Char">
+    <w:name w:val="Título 6 Char"/>
+    <w:basedOn w:val="Fontepargpadro"/>
+    <w:link w:val="Ttulo6"/>
+    <w:uiPriority w:val="9"/>
+    <w:semiHidden/>
+    <w:rsid w:val="00584518"/>
+    <w:rPr>
+      <w:rFonts w:asciiTheme="majorHAnsi" w:eastAsiaTheme="majorEastAsia" w:hAnsiTheme="majorHAnsi" w:cstheme="majorBidi"/>
+    </w:rPr>
+  </w:style>
+  <w:style w:type="character" w:customStyle="1" w:styleId="Ttulo7Char">
+    <w:name w:val="Título 7 Char"/>
+    <w:basedOn w:val="Fontepargpadro"/>
+    <w:link w:val="Ttulo7"/>
+    <w:uiPriority w:val="9"/>
+    <w:semiHidden/>
+    <w:rsid w:val="00584518"/>
+    <w:rPr>
+      <w:rFonts w:asciiTheme="majorHAnsi" w:eastAsiaTheme="majorEastAsia" w:hAnsiTheme="majorHAnsi" w:cstheme="majorBidi"/>
+      <w:i/>
+      <w:iCs/>
+    </w:rPr>
+  </w:style>
+  <w:style w:type="character" w:customStyle="1" w:styleId="Ttulo8Char">
+    <w:name w:val="Título 8 Char"/>
+    <w:basedOn w:val="Fontepargpadro"/>
+    <w:link w:val="Ttulo8"/>
+    <w:uiPriority w:val="9"/>
+    <w:semiHidden/>
+    <w:rsid w:val="00584518"/>
+    <w:rPr>
+      <w:rFonts w:asciiTheme="majorHAnsi" w:eastAsiaTheme="majorEastAsia" w:hAnsiTheme="majorHAnsi" w:cstheme="majorBidi"/>
+      <w:color w:val="262626" w:themeColor="text1" w:themeTint="D9"/>
+      <w:sz w:val="21"/>
+      <w:szCs w:val="21"/>
+    </w:rPr>
+  </w:style>
+  <w:style w:type="character" w:customStyle="1" w:styleId="Ttulo9Char">
+    <w:name w:val="Título 9 Char"/>
+    <w:basedOn w:val="Fontepargpadro"/>
+    <w:link w:val="Ttulo9"/>
+    <w:uiPriority w:val="9"/>
+    <w:semiHidden/>
+    <w:rsid w:val="00584518"/>
+    <w:rPr>
+      <w:rFonts w:asciiTheme="majorHAnsi" w:eastAsiaTheme="majorEastAsia" w:hAnsiTheme="majorHAnsi" w:cstheme="majorBidi"/>
+      <w:i/>
+      <w:iCs/>
+      <w:color w:val="262626" w:themeColor="text1" w:themeTint="D9"/>
+      <w:sz w:val="21"/>
+      <w:szCs w:val="21"/>
+    </w:rPr>
+  </w:style>
+  <w:style w:type="paragraph" w:styleId="Legenda">
+    <w:name w:val="caption"/>
+    <w:basedOn w:val="Normal"/>
+    <w:next w:val="Normal"/>
+    <w:uiPriority w:val="35"/>
+    <w:semiHidden/>
+    <w:unhideWhenUsed/>
+    <w:qFormat/>
+    <w:rsid w:val="00584518"/>
+    <w:pPr>
+      <w:spacing w:after="200" w:line="240" w:lineRule="auto"/>
+    </w:pPr>
+    <w:rPr>
+      <w:i/>
+      <w:iCs/>
+      <w:color w:val="44546A" w:themeColor="text2"/>
+      <w:sz w:val="18"/>
+      <w:szCs w:val="18"/>
+    </w:rPr>
+  </w:style>
+  <w:style w:type="paragraph" w:styleId="Ttulo">
+    <w:name w:val="Title"/>
+    <w:basedOn w:val="Normal"/>
+    <w:next w:val="Normal"/>
+    <w:link w:val="TtuloChar"/>
+    <w:uiPriority w:val="10"/>
+    <w:qFormat/>
+    <w:rsid w:val="00584518"/>
+    <w:pPr>
+      <w:spacing w:after="0" w:line="240" w:lineRule="auto"/>
+      <w:contextualSpacing/>
+    </w:pPr>
+    <w:rPr>
+      <w:rFonts w:asciiTheme="majorHAnsi" w:eastAsiaTheme="majorEastAsia" w:hAnsiTheme="majorHAnsi" w:cstheme="majorBidi"/>
+      <w:spacing w:val="-10"/>
+      <w:sz w:val="56"/>
+      <w:szCs w:val="56"/>
+    </w:rPr>
+  </w:style>
+  <w:style w:type="character" w:customStyle="1" w:styleId="TtuloChar">
+    <w:name w:val="Título Char"/>
+    <w:basedOn w:val="Fontepargpadro"/>
+    <w:link w:val="Ttulo"/>
+    <w:uiPriority w:val="10"/>
+    <w:rsid w:val="00584518"/>
+    <w:rPr>
+      <w:rFonts w:asciiTheme="majorHAnsi" w:eastAsiaTheme="majorEastAsia" w:hAnsiTheme="majorHAnsi" w:cstheme="majorBidi"/>
+      <w:spacing w:val="-10"/>
+      <w:sz w:val="56"/>
+      <w:szCs w:val="56"/>
+    </w:rPr>
+  </w:style>
+  <w:style w:type="character" w:styleId="Forte">
+    <w:name w:val="Strong"/>
+    <w:basedOn w:val="Fontepargpadro"/>
+    <w:uiPriority w:val="22"/>
+    <w:qFormat/>
+    <w:rsid w:val="00584518"/>
+    <w:rPr>
+      <w:b/>
+      <w:bCs/>
+      <w:color w:val="auto"/>
+    </w:rPr>
+  </w:style>
+  <w:style w:type="character" w:styleId="nfase">
+    <w:name w:val="Emphasis"/>
+    <w:basedOn w:val="Fontepargpadro"/>
+    <w:uiPriority w:val="20"/>
+    <w:qFormat/>
+    <w:rsid w:val="00584518"/>
+    <w:rPr>
+      <w:i/>
+      <w:iCs/>
+      <w:color w:val="auto"/>
+    </w:rPr>
+  </w:style>
+  <w:style w:type="paragraph" w:styleId="SemEspaamento">
+    <w:name w:val="No Spacing"/>
+    <w:uiPriority w:val="1"/>
+    <w:qFormat/>
+    <w:rsid w:val="00584518"/>
+    <w:pPr>
+      <w:spacing w:after="0" w:line="240" w:lineRule="auto"/>
+    </w:pPr>
+  </w:style>
+  <w:style w:type="paragraph" w:styleId="Citao">
+    <w:name w:val="Quote"/>
+    <w:basedOn w:val="Normal"/>
+    <w:next w:val="Normal"/>
+    <w:link w:val="CitaoChar"/>
+    <w:uiPriority w:val="29"/>
+    <w:qFormat/>
+    <w:rsid w:val="00584518"/>
+    <w:pPr>
+      <w:spacing w:before="200"/>
+      <w:ind w:left="864" w:right="864"/>
+    </w:pPr>
+    <w:rPr>
+      <w:i/>
+      <w:iCs/>
+      <w:color w:val="404040" w:themeColor="text1" w:themeTint="BF"/>
+    </w:rPr>
+  </w:style>
+  <w:style w:type="character" w:customStyle="1" w:styleId="CitaoChar">
+    <w:name w:val="Citação Char"/>
+    <w:basedOn w:val="Fontepargpadro"/>
+    <w:link w:val="Citao"/>
+    <w:uiPriority w:val="29"/>
+    <w:rsid w:val="00584518"/>
+    <w:rPr>
+      <w:i/>
+      <w:iCs/>
+      <w:color w:val="404040" w:themeColor="text1" w:themeTint="BF"/>
+    </w:rPr>
+  </w:style>
+  <w:style w:type="paragraph" w:styleId="CitaoIntensa">
+    <w:name w:val="Intense Quote"/>
+    <w:basedOn w:val="Normal"/>
+    <w:next w:val="Normal"/>
+    <w:link w:val="CitaoIntensaChar"/>
+    <w:uiPriority w:val="30"/>
+    <w:qFormat/>
+    <w:rsid w:val="00584518"/>
+    <w:pPr>
+      <w:pBdr>
+        <w:top w:val="single" w:sz="4" w:space="10" w:color="404040" w:themeColor="text1" w:themeTint="BF"/>
+        <w:bottom w:val="single" w:sz="4" w:space="10" w:color="404040" w:themeColor="text1" w:themeTint="BF"/>
+      </w:pBdr>
+      <w:spacing w:before="360" w:after="360"/>
+      <w:ind w:left="864" w:right="864"/>
+      <w:jc w:val="center"/>
+    </w:pPr>
+    <w:rPr>
+      <w:i/>
+      <w:iCs/>
+      <w:color w:val="404040" w:themeColor="text1" w:themeTint="BF"/>
+    </w:rPr>
+  </w:style>
+  <w:style w:type="character" w:customStyle="1" w:styleId="CitaoIntensaChar">
+    <w:name w:val="Citação Intensa Char"/>
+    <w:basedOn w:val="Fontepargpadro"/>
+    <w:link w:val="CitaoIntensa"/>
+    <w:uiPriority w:val="30"/>
+    <w:rsid w:val="00584518"/>
+    <w:rPr>
+      <w:i/>
+      <w:iCs/>
+      <w:color w:val="404040" w:themeColor="text1" w:themeTint="BF"/>
+    </w:rPr>
+  </w:style>
+  <w:style w:type="character" w:styleId="nfaseSutil">
+    <w:name w:val="Subtle Emphasis"/>
+    <w:basedOn w:val="Fontepargpadro"/>
+    <w:uiPriority w:val="19"/>
+    <w:qFormat/>
+    <w:rsid w:val="00584518"/>
+    <w:rPr>
+      <w:i/>
+      <w:iCs/>
+      <w:color w:val="404040" w:themeColor="text1" w:themeTint="BF"/>
+    </w:rPr>
+  </w:style>
+  <w:style w:type="character" w:styleId="nfaseIntensa">
+    <w:name w:val="Intense Emphasis"/>
+    <w:basedOn w:val="Fontepargpadro"/>
+    <w:uiPriority w:val="21"/>
+    <w:qFormat/>
+    <w:rsid w:val="00584518"/>
+    <w:rPr>
+      <w:b/>
+      <w:bCs/>
+      <w:i/>
+      <w:iCs/>
+      <w:color w:val="auto"/>
+    </w:rPr>
+  </w:style>
+  <w:style w:type="character" w:styleId="RefernciaIntensa">
+    <w:name w:val="Intense Reference"/>
+    <w:basedOn w:val="Fontepargpadro"/>
+    <w:uiPriority w:val="32"/>
+    <w:qFormat/>
+    <w:rsid w:val="00584518"/>
+    <w:rPr>
+      <w:b/>
+      <w:bCs/>
+      <w:smallCaps/>
+      <w:color w:val="404040" w:themeColor="text1" w:themeTint="BF"/>
+      <w:spacing w:val="5"/>
+    </w:rPr>
+  </w:style>
+  <w:style w:type="character" w:styleId="TtulodoLivro">
+    <w:name w:val="Book Title"/>
+    <w:basedOn w:val="Fontepargpadro"/>
+    <w:uiPriority w:val="33"/>
+    <w:qFormat/>
+    <w:rsid w:val="00584518"/>
+    <w:rPr>
+      <w:b/>
+      <w:bCs/>
+      <w:i/>
+      <w:iCs/>
+      <w:spacing w:val="5"/>
+    </w:rPr>
+  </w:style>
+  <w:style w:type="paragraph" w:styleId="Sumrio2">
+    <w:name w:val="toc 2"/>
+    <w:basedOn w:val="Normal"/>
+    <w:next w:val="Normal"/>
+    <w:autoRedefine/>
+    <w:uiPriority w:val="39"/>
+    <w:unhideWhenUsed/>
+    <w:rsid w:val="00F44009"/>
+    <w:pPr>
+      <w:spacing w:after="100"/>
+      <w:ind w:left="220"/>
+    </w:pPr>
+    <w:rPr>
+      <w:rFonts w:cs="Times New Roman"/>
+      <w:lang w:eastAsia="pt-BR"/>
+    </w:rPr>
+  </w:style>
+  <w:style w:type="paragraph" w:styleId="Sumrio3">
+    <w:name w:val="toc 3"/>
+    <w:basedOn w:val="Normal"/>
+    <w:next w:val="Normal"/>
+    <w:autoRedefine/>
+    <w:uiPriority w:val="39"/>
+    <w:unhideWhenUsed/>
+    <w:rsid w:val="00F44009"/>
+    <w:pPr>
+      <w:spacing w:after="100"/>
+      <w:ind w:left="440"/>
+    </w:pPr>
+    <w:rPr>
+      <w:rFonts w:cs="Times New Roman"/>
+      <w:lang w:eastAsia="pt-BR"/>
+    </w:rPr>
   </w:style>
 </w:styles>
 </file>
@@ -1657,7 +3797,7 @@
 </file>
 
 <file path=customXml/itemProps1.xml><?xml version="1.0" encoding="utf-8"?>
-<ds:datastoreItem xmlns:ds="http://schemas.openxmlformats.org/officeDocument/2006/customXml" ds:itemID="{73CDD0FC-2200-486F-94EC-4D713D559D84}">
+<ds:datastoreItem xmlns:ds="http://schemas.openxmlformats.org/officeDocument/2006/customXml" ds:itemID="{2A6228D9-7788-4027-B167-0E11CDFD094C}">
   <ds:schemaRefs>
     <ds:schemaRef ds:uri="http://schemas.openxmlformats.org/officeDocument/2006/bibliography"/>
   </ds:schemaRefs>

</xml_diff>